<commit_message>
Practica 1, V2.0.1, Final
</commit_message>
<xml_diff>
--- a/Memoria.docx
+++ b/Memoria.docx
@@ -5,95 +5,956 @@
     <w:p>
       <w:pPr>
         <w:rPr>
-          <w:u w:val="single"/>
-        </w:rPr>
-      </w:pPr>
-      <w:proofErr w:type="spellStart"/>
-      <w:r>
-        <w:t>Sitio</w:t>
-      </w:r>
-      <w:proofErr w:type="spellEnd"/>
-      <w:r>
-        <w:t xml:space="preserve"> web </w:t>
-      </w:r>
-      <w:proofErr w:type="spellStart"/>
-      <w:r>
-        <w:t>donde</w:t>
-      </w:r>
-      <w:proofErr w:type="spellEnd"/>
-      <w:r>
-        <w:t xml:space="preserve"> se ha </w:t>
-      </w:r>
-      <w:proofErr w:type="spellStart"/>
-      <w:r>
-        <w:t>extraido</w:t>
-      </w:r>
-      <w:proofErr w:type="spellEnd"/>
-      <w:r>
-        <w:t xml:space="preserve"> el </w:t>
-      </w:r>
-      <w:proofErr w:type="spellStart"/>
-      <w:r>
-        <w:t>efecto</w:t>
-      </w:r>
-      <w:proofErr w:type="spellEnd"/>
-      <w:r>
-        <w:t xml:space="preserve"> de tintura de las imágenes.</w:t>
-      </w:r>
-    </w:p>
-    <w:p>
-      <w:hyperlink r:id="rId4" w:history="1">
+          <w:lang w:val="es-ES"/>
+        </w:rPr>
+      </w:pPr>
+      <w:r>
+        <w:rPr>
+          <w:lang w:val="es-ES"/>
+        </w:rPr>
+        <w:t>Memoria</w:t>
+      </w:r>
+      <w:r>
+        <w:rPr>
+          <w:lang w:val="es-ES"/>
+        </w:rPr>
+        <w:t xml:space="preserve"> de la práctica 1</w:t>
+      </w:r>
+    </w:p>
+    <w:p>
+      <w:pPr>
+        <w:rPr>
+          <w:lang w:val="es-ES"/>
+        </w:rPr>
+      </w:pPr>
+      <w:r>
+        <w:rPr>
+          <w:lang w:val="es-ES"/>
+        </w:rPr>
+        <w:t>1</w:t>
+      </w:r>
+      <w:r>
+        <w:rPr>
+          <w:lang w:val="es-ES"/>
+        </w:rPr>
+        <w:t>.</w:t>
+      </w:r>
+      <w:r>
+        <w:rPr>
+          <w:lang w:val="es-ES"/>
+        </w:rPr>
+        <w:t xml:space="preserve"> Objeto</w:t>
+      </w:r>
+    </w:p>
+    <w:p>
+      <w:pPr>
+        <w:rPr>
+          <w:lang w:val="es-ES"/>
+        </w:rPr>
+      </w:pPr>
+      <w:r>
+        <w:rPr>
+          <w:lang w:val="es-ES"/>
+        </w:rPr>
+        <w:t xml:space="preserve">Memoria </w:t>
+      </w:r>
+      <w:r>
+        <w:rPr>
+          <w:lang w:val="es-ES"/>
+        </w:rPr>
+        <w:t xml:space="preserve">simplificada </w:t>
+      </w:r>
+      <w:r>
+        <w:rPr>
+          <w:lang w:val="es-ES"/>
+        </w:rPr>
+        <w:t>para el primer Trabajo practico del curso Aplicaciones Web Dinámicas de la UNED.</w:t>
+      </w:r>
+    </w:p>
+    <w:p>
+      <w:pPr>
+        <w:rPr>
+          <w:lang w:val="es-ES"/>
+        </w:rPr>
+      </w:pPr>
+      <w:r>
+        <w:rPr>
+          <w:lang w:val="es-ES"/>
+        </w:rPr>
+        <w:t>El trabajo se realiza según las especificaciones del enunciado del trabajo propuesto por el equipo docente.</w:t>
+      </w:r>
+    </w:p>
+    <w:p>
+      <w:pPr>
+        <w:rPr>
+          <w:lang w:val="es-ES"/>
+        </w:rPr>
+      </w:pPr>
+      <w:r>
+        <w:rPr>
+          <w:lang w:val="es-ES"/>
+        </w:rPr>
+        <w:t>2</w:t>
+      </w:r>
+      <w:r>
+        <w:rPr>
+          <w:lang w:val="es-ES"/>
+        </w:rPr>
+        <w:t>.</w:t>
+      </w:r>
+      <w:r>
+        <w:rPr>
+          <w:lang w:val="es-ES"/>
+        </w:rPr>
+        <w:t xml:space="preserve"> Contextualización</w:t>
+      </w:r>
+    </w:p>
+    <w:p>
+      <w:pPr>
+        <w:rPr>
+          <w:lang w:val="es-ES"/>
+        </w:rPr>
+      </w:pPr>
+      <w:r>
+        <w:rPr>
+          <w:lang w:val="es-ES"/>
+        </w:rPr>
+        <w:t xml:space="preserve">En el enunciado se propone crear el sitio web de una asociación empresarial o de comerciantes. En </w:t>
+      </w:r>
+      <w:r>
+        <w:rPr>
+          <w:lang w:val="es-ES"/>
+        </w:rPr>
+        <w:t>este caso se ha</w:t>
+      </w:r>
+      <w:r>
+        <w:rPr>
+          <w:lang w:val="es-ES"/>
+        </w:rPr>
+        <w:t xml:space="preserve"> optado por una asociación de comerciantes/productores agrícolas. La asociación se domicilia en una región ficticia.</w:t>
+      </w:r>
+    </w:p>
+    <w:p>
+      <w:pPr>
+        <w:rPr>
+          <w:lang w:val="es-ES"/>
+        </w:rPr>
+      </w:pPr>
+      <w:r>
+        <w:rPr>
+          <w:lang w:val="es-ES"/>
+        </w:rPr>
+        <w:t>Se ha buscado por internet portales de este tipo para obtener una referencia sobre los contenidos típicos de un sitio de este tipo. Finalmente se ha optado por las siguientes secciones generales:</w:t>
+      </w:r>
+    </w:p>
+    <w:p>
+      <w:pPr>
+        <w:pStyle w:val="Prrafodelista"/>
+        <w:numPr>
+          <w:ilvl w:val="0"/>
+          <w:numId w:val="1"/>
+        </w:numPr>
+        <w:rPr>
+          <w:lang w:val="es-ES"/>
+        </w:rPr>
+      </w:pPr>
+      <w:r>
+        <w:rPr>
+          <w:lang w:val="es-ES"/>
+        </w:rPr>
+        <w:t>Encontrar un productor</w:t>
+      </w:r>
+    </w:p>
+    <w:p>
+      <w:pPr>
+        <w:pStyle w:val="Prrafodelista"/>
+        <w:numPr>
+          <w:ilvl w:val="1"/>
+          <w:numId w:val="1"/>
+        </w:numPr>
+        <w:rPr>
+          <w:b/>
+          <w:lang w:val="es-ES"/>
+        </w:rPr>
+      </w:pPr>
+      <w:r>
+        <w:rPr>
+          <w:b/>
+          <w:lang w:val="es-ES"/>
+        </w:rPr>
+        <w:t>Por producto</w:t>
+      </w:r>
+    </w:p>
+    <w:p>
+      <w:pPr>
+        <w:pStyle w:val="Prrafodelista"/>
+        <w:numPr>
+          <w:ilvl w:val="1"/>
+          <w:numId w:val="1"/>
+        </w:numPr>
+        <w:rPr>
+          <w:lang w:val="es-ES"/>
+        </w:rPr>
+      </w:pPr>
+      <w:r>
+        <w:rPr>
+          <w:lang w:val="es-ES"/>
+        </w:rPr>
+        <w:t>Por geolocalización</w:t>
+      </w:r>
+    </w:p>
+    <w:p>
+      <w:pPr>
+        <w:pStyle w:val="Prrafodelista"/>
+        <w:numPr>
+          <w:ilvl w:val="0"/>
+          <w:numId w:val="1"/>
+        </w:numPr>
+        <w:rPr>
+          <w:lang w:val="es-ES"/>
+        </w:rPr>
+      </w:pPr>
+      <w:r>
+        <w:rPr>
+          <w:lang w:val="es-ES"/>
+        </w:rPr>
+        <w:t>Novedades</w:t>
+      </w:r>
+    </w:p>
+    <w:p>
+      <w:pPr>
+        <w:pStyle w:val="Prrafodelista"/>
+        <w:numPr>
+          <w:ilvl w:val="1"/>
+          <w:numId w:val="1"/>
+        </w:numPr>
+        <w:rPr>
+          <w:b/>
+          <w:lang w:val="es-ES"/>
+        </w:rPr>
+      </w:pPr>
+      <w:r>
+        <w:rPr>
+          <w:b/>
+          <w:lang w:val="es-ES"/>
+        </w:rPr>
+        <w:t>Noticias</w:t>
+      </w:r>
+    </w:p>
+    <w:p>
+      <w:pPr>
+        <w:pStyle w:val="Prrafodelista"/>
+        <w:numPr>
+          <w:ilvl w:val="1"/>
+          <w:numId w:val="1"/>
+        </w:numPr>
+        <w:rPr>
+          <w:lang w:val="es-ES"/>
+        </w:rPr>
+      </w:pPr>
+      <w:r>
+        <w:rPr>
+          <w:lang w:val="es-ES"/>
+        </w:rPr>
+        <w:t>Agenda</w:t>
+      </w:r>
+    </w:p>
+    <w:p>
+      <w:pPr>
+        <w:pStyle w:val="Prrafodelista"/>
+        <w:numPr>
+          <w:ilvl w:val="0"/>
+          <w:numId w:val="1"/>
+        </w:numPr>
+        <w:rPr>
+          <w:lang w:val="es-ES"/>
+        </w:rPr>
+      </w:pPr>
+      <w:r>
+        <w:rPr>
+          <w:lang w:val="es-ES"/>
+        </w:rPr>
+        <w:t>Asociación</w:t>
+      </w:r>
+    </w:p>
+    <w:p>
+      <w:pPr>
+        <w:pStyle w:val="Prrafodelista"/>
+        <w:numPr>
+          <w:ilvl w:val="1"/>
+          <w:numId w:val="1"/>
+        </w:numPr>
+        <w:rPr>
+          <w:b/>
+          <w:lang w:val="es-ES"/>
+        </w:rPr>
+      </w:pPr>
+      <w:r>
+        <w:rPr>
+          <w:b/>
+          <w:lang w:val="es-ES"/>
+        </w:rPr>
+        <w:t>Quienes somos</w:t>
+      </w:r>
+    </w:p>
+    <w:p>
+      <w:pPr>
+        <w:pStyle w:val="Prrafodelista"/>
+        <w:numPr>
+          <w:ilvl w:val="1"/>
+          <w:numId w:val="1"/>
+        </w:numPr>
+        <w:rPr>
+          <w:lang w:val="es-ES"/>
+        </w:rPr>
+      </w:pPr>
+      <w:r>
+        <w:rPr>
+          <w:lang w:val="es-ES"/>
+        </w:rPr>
+        <w:t>Cifras y gráficos</w:t>
+      </w:r>
+    </w:p>
+    <w:p>
+      <w:pPr>
+        <w:pStyle w:val="Prrafodelista"/>
+        <w:numPr>
+          <w:ilvl w:val="1"/>
+          <w:numId w:val="1"/>
+        </w:numPr>
+        <w:rPr>
+          <w:lang w:val="es-ES"/>
+        </w:rPr>
+      </w:pPr>
+      <w:r>
+        <w:rPr>
+          <w:lang w:val="es-ES"/>
+        </w:rPr>
+        <w:t>Integrarse en la asociación</w:t>
+      </w:r>
+    </w:p>
+    <w:p>
+      <w:pPr>
+        <w:pStyle w:val="Prrafodelista"/>
+        <w:numPr>
+          <w:ilvl w:val="1"/>
+          <w:numId w:val="1"/>
+        </w:numPr>
+        <w:rPr>
+          <w:lang w:val="es-ES"/>
+        </w:rPr>
+      </w:pPr>
+      <w:r>
+        <w:rPr>
+          <w:lang w:val="es-ES"/>
+        </w:rPr>
+        <w:t>Que dicen los medios</w:t>
+      </w:r>
+    </w:p>
+    <w:p>
+      <w:pPr>
+        <w:pStyle w:val="Prrafodelista"/>
+        <w:numPr>
+          <w:ilvl w:val="0"/>
+          <w:numId w:val="1"/>
+        </w:numPr>
+        <w:rPr>
+          <w:lang w:val="es-ES"/>
+        </w:rPr>
+      </w:pPr>
+      <w:r>
+        <w:rPr>
+          <w:lang w:val="es-ES"/>
+        </w:rPr>
+        <w:t>Enlaces</w:t>
+      </w:r>
+    </w:p>
+    <w:p>
+      <w:pPr>
+        <w:pStyle w:val="Prrafodelista"/>
+        <w:numPr>
+          <w:ilvl w:val="0"/>
+          <w:numId w:val="1"/>
+        </w:numPr>
+        <w:rPr>
+          <w:b/>
+          <w:lang w:val="es-ES"/>
+        </w:rPr>
+      </w:pPr>
+      <w:r>
+        <w:rPr>
+          <w:b/>
+          <w:lang w:val="es-ES"/>
+        </w:rPr>
+        <w:t>Contacto</w:t>
+      </w:r>
+    </w:p>
+    <w:p>
+      <w:pPr>
+        <w:rPr>
+          <w:lang w:val="es-ES"/>
+        </w:rPr>
+      </w:pPr>
+      <w:r>
+        <w:rPr>
+          <w:lang w:val="es-ES"/>
+        </w:rPr>
+        <w:t>Las secciones marcadas en negrita son aquellas que se han realizado, el resto se han dejado como relleno para los menús de la página. Además de las páginas anteriores, se ha creado la página principal del sitio.</w:t>
+      </w:r>
+    </w:p>
+    <w:p>
+      <w:pPr>
+        <w:rPr>
+          <w:lang w:val="es-ES"/>
+        </w:rPr>
+      </w:pPr>
+      <w:r>
+        <w:rPr>
+          <w:lang w:val="es-ES"/>
+        </w:rPr>
+        <w:t>3</w:t>
+      </w:r>
+      <w:r>
+        <w:rPr>
+          <w:lang w:val="es-ES"/>
+        </w:rPr>
+        <w:t>.</w:t>
+      </w:r>
+      <w:r>
+        <w:rPr>
+          <w:lang w:val="es-ES"/>
+        </w:rPr>
+        <w:t xml:space="preserve"> Diseño</w:t>
+      </w:r>
+    </w:p>
+    <w:p>
+      <w:pPr>
+        <w:rPr>
+          <w:lang w:val="es-ES"/>
+        </w:rPr>
+      </w:pPr>
+      <w:r>
+        <w:rPr>
+          <w:lang w:val="es-ES"/>
+        </w:rPr>
+        <w:t>El diseño es generalista. Se ha buscado una combinación de colores agradable. Se ha evitado la sobrecarga de transiciones y efectos, al considerarse contraproducente para un portal de este tipo.</w:t>
+      </w:r>
+    </w:p>
+    <w:p>
+      <w:pPr>
+        <w:rPr>
+          <w:lang w:val="es-ES"/>
+        </w:rPr>
+      </w:pPr>
+      <w:r>
+        <w:rPr>
+          <w:lang w:val="es-ES"/>
+        </w:rPr>
+        <w:t xml:space="preserve">La paleta de colores se ha obtenido de </w:t>
+      </w:r>
+      <w:hyperlink r:id="rId5" w:history="1">
         <w:r>
           <w:rPr>
             <w:rStyle w:val="Hipervnculo"/>
+            <w:lang w:val="es-ES"/>
+          </w:rPr>
+          <w:t>http://colourlove</w:t>
+        </w:r>
+        <w:r>
+          <w:rPr>
+            <w:rStyle w:val="Hipervnculo"/>
+            <w:lang w:val="es-ES"/>
+          </w:rPr>
+          <w:t>r</w:t>
+        </w:r>
+        <w:r>
+          <w:rPr>
+            <w:rStyle w:val="Hipervnculo"/>
+            <w:lang w:val="es-ES"/>
+          </w:rPr>
+          <w:t>s.c</w:t>
+        </w:r>
+        <w:r>
+          <w:rPr>
+            <w:rStyle w:val="Hipervnculo"/>
+            <w:lang w:val="es-ES"/>
+          </w:rPr>
+          <w:t>o</w:t>
+        </w:r>
+        <w:r>
+          <w:rPr>
+            <w:rStyle w:val="Hipervnculo"/>
+            <w:lang w:val="es-ES"/>
+          </w:rPr>
+          <w:t>m</w:t>
+        </w:r>
+      </w:hyperlink>
+      <w:r>
+        <w:rPr>
+          <w:lang w:val="es-ES"/>
+        </w:rPr>
+        <w:br/>
+        <w:t>Las imágenes usadas se han obtenido a su vez de bancos de imágenes libres.</w:t>
+      </w:r>
+    </w:p>
+    <w:p>
+      <w:pPr>
+        <w:rPr>
+          <w:lang w:val="es-ES"/>
+        </w:rPr>
+      </w:pPr>
+      <w:r>
+        <w:rPr>
+          <w:lang w:val="es-ES"/>
+        </w:rPr>
+        <w:t xml:space="preserve">En las cinco páginas realizadas (inicio.html, productores.html, noticias.html, quienesSomos.html y contacto.html) se han usado diversos recursos y estilos para dar variedad a la muestra. </w:t>
+      </w:r>
+    </w:p>
+    <w:p>
+      <w:pPr>
+        <w:rPr>
+          <w:lang w:val="es-ES"/>
+        </w:rPr>
+      </w:pPr>
+      <w:r>
+        <w:rPr>
+          <w:lang w:val="es-ES"/>
+        </w:rPr>
+        <w:t xml:space="preserve">Aunque se ha intentado dar un cierto enfoque </w:t>
+      </w:r>
+      <w:proofErr w:type="spellStart"/>
+      <w:r>
+        <w:rPr>
+          <w:i/>
+          <w:lang w:val="es-ES"/>
+        </w:rPr>
+        <w:t>responsive</w:t>
+      </w:r>
+      <w:proofErr w:type="spellEnd"/>
+      <w:r>
+        <w:rPr>
+          <w:lang w:val="es-ES"/>
+        </w:rPr>
+        <w:t xml:space="preserve"> a las páginas, no se ha focalizado en ello, por lo que las páginas se ven suficientemente bien en pantallas de pequeño formato</w:t>
+      </w:r>
+      <w:r>
+        <w:rPr>
+          <w:lang w:val="es-ES"/>
+        </w:rPr>
+        <w:t xml:space="preserve">, pero son inaceptables desde un punto de vista </w:t>
+      </w:r>
+      <w:proofErr w:type="spellStart"/>
+      <w:r>
+        <w:rPr>
+          <w:i/>
+          <w:lang w:val="es-ES"/>
+        </w:rPr>
+        <w:t>responsive</w:t>
+      </w:r>
+      <w:proofErr w:type="spellEnd"/>
+      <w:r>
+        <w:rPr>
+          <w:lang w:val="es-ES"/>
+        </w:rPr>
+        <w:t>.</w:t>
+      </w:r>
+      <w:r>
+        <w:rPr>
+          <w:lang w:val="es-ES"/>
+        </w:rPr>
+        <w:br/>
+      </w:r>
+      <w:r>
+        <w:rPr>
+          <w:lang w:val="es-ES"/>
+        </w:rPr>
+        <w:lastRenderedPageBreak/>
+        <w:t xml:space="preserve">Por otra parte las páginas están diseñadas para ser vistas en navegadores de ordenador, con resolución mínima de 1024 píxeles de ancho. </w:t>
+      </w:r>
+      <w:r>
+        <w:rPr>
+          <w:lang w:val="es-ES"/>
+        </w:rPr>
+        <w:t>En resoluciones superiores,</w:t>
+      </w:r>
+      <w:r>
+        <w:rPr>
+          <w:lang w:val="es-ES"/>
+        </w:rPr>
+        <w:t xml:space="preserve"> la página no se ve afectada (solamente se mantienen los colores de fondo de cada sección expandiéndose hacia los laterales); y </w:t>
+      </w:r>
+      <w:r>
+        <w:rPr>
+          <w:lang w:val="es-ES"/>
+        </w:rPr>
+        <w:t>a menores resoluciones</w:t>
+      </w:r>
+      <w:r>
+        <w:rPr>
+          <w:lang w:val="es-ES"/>
+        </w:rPr>
+        <w:t>, se busca una cierta adaptación a la resolución, incompleta</w:t>
+      </w:r>
+      <w:r>
+        <w:rPr>
+          <w:lang w:val="es-ES"/>
+        </w:rPr>
+        <w:t xml:space="preserve"> (mejorable)</w:t>
+      </w:r>
+      <w:r>
+        <w:rPr>
+          <w:lang w:val="es-ES"/>
+        </w:rPr>
+        <w:t>.</w:t>
+      </w:r>
+      <w:r>
+        <w:rPr>
+          <w:lang w:val="es-ES"/>
+        </w:rPr>
+        <w:t xml:space="preserve"> </w:t>
+      </w:r>
+    </w:p>
+    <w:p>
+      <w:pPr>
+        <w:rPr>
+          <w:lang w:val="es-ES"/>
+        </w:rPr>
+      </w:pPr>
+      <w:r>
+        <w:rPr>
+          <w:lang w:val="es-ES"/>
+        </w:rPr>
+        <w:t>4</w:t>
+      </w:r>
+      <w:r>
+        <w:rPr>
+          <w:lang w:val="es-ES"/>
+        </w:rPr>
+        <w:t>.</w:t>
+      </w:r>
+      <w:r>
+        <w:rPr>
+          <w:lang w:val="es-ES"/>
+        </w:rPr>
+        <w:t xml:space="preserve"> </w:t>
+      </w:r>
+      <w:proofErr w:type="spellStart"/>
+      <w:r>
+        <w:rPr>
+          <w:lang w:val="es-ES"/>
+        </w:rPr>
+        <w:t>Bootstrap</w:t>
+      </w:r>
+      <w:proofErr w:type="spellEnd"/>
+      <w:r>
+        <w:rPr>
+          <w:lang w:val="es-ES"/>
+        </w:rPr>
+        <w:t xml:space="preserve"> y CSS</w:t>
+      </w:r>
+    </w:p>
+    <w:p>
+      <w:pPr>
+        <w:rPr>
+          <w:lang w:val="es-ES"/>
+        </w:rPr>
+      </w:pPr>
+      <w:r>
+        <w:rPr>
+          <w:lang w:val="es-ES"/>
+        </w:rPr>
+        <w:t xml:space="preserve">Para la realización de las </w:t>
+      </w:r>
+      <w:r>
+        <w:rPr>
+          <w:lang w:val="es-ES"/>
+        </w:rPr>
+        <w:t xml:space="preserve">páginas, se ha optado por usar </w:t>
+      </w:r>
+      <w:proofErr w:type="spellStart"/>
+      <w:r>
+        <w:rPr>
+          <w:lang w:val="es-ES"/>
+        </w:rPr>
+        <w:t>B</w:t>
+      </w:r>
+      <w:r>
+        <w:rPr>
+          <w:lang w:val="es-ES"/>
+        </w:rPr>
+        <w:t>ootstrap</w:t>
+      </w:r>
+      <w:proofErr w:type="spellEnd"/>
+      <w:r>
+        <w:rPr>
+          <w:lang w:val="es-ES"/>
+        </w:rPr>
+        <w:t xml:space="preserve">, ya que facilita </w:t>
+      </w:r>
+      <w:r>
+        <w:rPr>
+          <w:lang w:val="es-ES"/>
+        </w:rPr>
+        <w:t>un marco para crear páginas web muy interesante, que ob</w:t>
+      </w:r>
+      <w:r>
+        <w:rPr>
+          <w:lang w:val="es-ES"/>
+        </w:rPr>
+        <w:t>via la parte más repetitiva de CSS, creando estilos de base para la maquetación</w:t>
+      </w:r>
+      <w:r>
+        <w:rPr>
+          <w:lang w:val="es-ES"/>
+        </w:rPr>
+        <w:t xml:space="preserve">. </w:t>
+      </w:r>
+    </w:p>
+    <w:p>
+      <w:pPr>
+        <w:rPr>
+          <w:lang w:val="es-ES"/>
+        </w:rPr>
+      </w:pPr>
+      <w:r>
+        <w:rPr>
+          <w:lang w:val="es-ES"/>
+        </w:rPr>
+        <w:t xml:space="preserve">Para permitir posibles actualizaciones de los ficheros CSS de </w:t>
+      </w:r>
+      <w:proofErr w:type="spellStart"/>
+      <w:r>
+        <w:rPr>
+          <w:lang w:val="es-ES"/>
+        </w:rPr>
+        <w:t>Bootstrap</w:t>
+      </w:r>
+      <w:proofErr w:type="spellEnd"/>
+      <w:r>
+        <w:rPr>
+          <w:lang w:val="es-ES"/>
+        </w:rPr>
+        <w:t xml:space="preserve">, se han definido todos los estilos que sobrescriben aquellos predeterminados de </w:t>
+      </w:r>
+      <w:proofErr w:type="spellStart"/>
+      <w:r>
+        <w:rPr>
+          <w:lang w:val="es-ES"/>
+        </w:rPr>
+        <w:t>Bootstrap</w:t>
+      </w:r>
+      <w:proofErr w:type="spellEnd"/>
+      <w:r>
+        <w:rPr>
+          <w:lang w:val="es-ES"/>
+        </w:rPr>
+        <w:t xml:space="preserve"> en un archivo separado. Así también, se han definido los estilos propios en el mismo archivo: </w:t>
+      </w:r>
+      <w:r>
+        <w:rPr>
+          <w:rFonts w:ascii="SimSun" w:eastAsia="SimSun" w:hAnsi="SimSun"/>
+          <w:i/>
+          <w:lang w:val="es-ES"/>
+        </w:rPr>
+        <w:t>custom.css</w:t>
+      </w:r>
+      <w:r>
+        <w:rPr>
+          <w:lang w:val="es-ES"/>
+        </w:rPr>
+        <w:t xml:space="preserve">  </w:t>
+      </w:r>
+    </w:p>
+    <w:p>
+      <w:pPr>
+        <w:rPr>
+          <w:lang w:val="es-ES"/>
+        </w:rPr>
+      </w:pPr>
+      <w:r>
+        <w:rPr>
+          <w:lang w:val="es-ES"/>
+        </w:rPr>
+        <w:t>4.1 Efectos especiales CSS</w:t>
+      </w:r>
+    </w:p>
+    <w:p>
+      <w:pPr>
+        <w:rPr>
+          <w:lang w:val="es-ES"/>
+        </w:rPr>
+      </w:pPr>
+      <w:r>
+        <w:rPr>
+          <w:lang w:val="es-ES"/>
+        </w:rPr>
+        <w:t>Tintado de las imágenes de la página principa</w:t>
+      </w:r>
+      <w:r>
+        <w:rPr>
+          <w:lang w:val="es-ES"/>
+        </w:rPr>
+        <w:t>l: al pasar por encima de las imágenes el puntero del ratón, éstas se tintan con una capa de color, que desaparece al quitar el puntero. El código de este efecto se ha obtenido de:</w:t>
+      </w:r>
+    </w:p>
+    <w:p>
+      <w:pPr>
+        <w:rPr>
+          <w:lang w:val="es-ES"/>
+        </w:rPr>
+      </w:pPr>
+      <w:hyperlink r:id="rId6" w:history="1">
+        <w:r>
+          <w:rPr>
+            <w:rStyle w:val="Hipervnculo"/>
+            <w:lang w:val="es-ES"/>
           </w:rPr>
           <w:t>http://www.impressivewebs.com/image-tint-blend-css/</w:t>
         </w:r>
       </w:hyperlink>
     </w:p>
     <w:p>
-      <w:r>
-        <w:t xml:space="preserve">Los nombres </w:t>
+      <w:pPr>
+        <w:rPr>
+          <w:lang w:val="es-ES"/>
+        </w:rPr>
+      </w:pPr>
+      <w:r>
+        <w:rPr>
+          <w:lang w:val="es-ES"/>
+        </w:rPr>
+        <w:t>En el código original, la imagen aparece tintada, pero ha sido modificado para que tenga el comportamiento contrario.</w:t>
+      </w:r>
+    </w:p>
+    <w:p>
+      <w:pPr>
+        <w:rPr>
+          <w:lang w:val="es-ES"/>
+        </w:rPr>
+      </w:pPr>
+      <w:r>
+        <w:rPr>
+          <w:lang w:val="es-ES"/>
+        </w:rPr>
+        <w:t xml:space="preserve">En la sección </w:t>
+      </w:r>
+      <w:r>
+        <w:rPr>
+          <w:i/>
+          <w:lang w:val="es-ES"/>
+        </w:rPr>
+        <w:t>Encontrar un Productor &gt; Por producto</w:t>
+      </w:r>
+      <w:r>
+        <w:rPr>
+          <w:lang w:val="es-ES"/>
+        </w:rPr>
+        <w:t>, en el listado de productos, se ha implementado un efecto de desplazamiento del texto. Para ello se ha usado una transición temporizada nativa de CSS.</w:t>
+      </w:r>
+      <w:r>
+        <w:rPr>
+          <w:lang w:val="es-ES"/>
+        </w:rPr>
+        <w:br/>
+      </w:r>
+      <w:bookmarkStart w:id="0" w:name="_GoBack"/>
+      <w:bookmarkEnd w:id="0"/>
+    </w:p>
+    <w:p>
+      <w:pPr>
+        <w:rPr>
+          <w:lang w:val="es-ES"/>
+        </w:rPr>
+      </w:pPr>
+    </w:p>
+    <w:p>
+      <w:pPr>
+        <w:rPr>
+          <w:lang w:val="es-ES"/>
+        </w:rPr>
+      </w:pPr>
+    </w:p>
+    <w:p>
+      <w:pPr>
+        <w:rPr>
+          <w:lang w:val="es-ES"/>
+        </w:rPr>
+      </w:pPr>
+    </w:p>
+    <w:p>
+      <w:pPr>
+        <w:rPr>
+          <w:u w:val="single"/>
+          <w:lang w:val="es-ES"/>
+        </w:rPr>
+      </w:pPr>
+      <w:r>
+        <w:rPr>
+          <w:lang w:val="es-ES"/>
+        </w:rPr>
+        <w:t xml:space="preserve">Sitio web donde se ha </w:t>
       </w:r>
       <w:proofErr w:type="spellStart"/>
       <w:r>
-        <w:t>ficticios</w:t>
+        <w:rPr>
+          <w:lang w:val="es-ES"/>
+        </w:rPr>
+        <w:t>extraido</w:t>
       </w:r>
       <w:proofErr w:type="spellEnd"/>
       <w:r>
-        <w:t xml:space="preserve"> de las </w:t>
-      </w:r>
-      <w:proofErr w:type="spellStart"/>
-      <w:r>
-        <w:t>ciudades</w:t>
-      </w:r>
-      <w:proofErr w:type="spellEnd"/>
-      <w:r>
-        <w:t xml:space="preserve"> se han </w:t>
-      </w:r>
-      <w:proofErr w:type="spellStart"/>
-      <w:r>
-        <w:t>obtenido</w:t>
-      </w:r>
-      <w:proofErr w:type="spellEnd"/>
-      <w:r>
-        <w:t xml:space="preserve"> de:</w:t>
-      </w:r>
-    </w:p>
-    <w:p>
-      <w:hyperlink r:id="rId5" w:history="1">
+        <w:rPr>
+          <w:lang w:val="es-ES"/>
+        </w:rPr>
+        <w:t xml:space="preserve"> el efecto de tintura de las imágenes.</w:t>
+      </w:r>
+    </w:p>
+    <w:p>
+      <w:pPr>
+        <w:rPr>
+          <w:lang w:val="es-ES"/>
+        </w:rPr>
+      </w:pPr>
+      <w:hyperlink r:id="rId7" w:history="1">
         <w:r>
           <w:rPr>
             <w:rStyle w:val="Hipervnculo"/>
+            <w:lang w:val="es-ES"/>
+          </w:rPr>
+          <w:t>http://www.impressivewebs.com/image-tint-blend-css/</w:t>
+        </w:r>
+      </w:hyperlink>
+    </w:p>
+    <w:p>
+      <w:pPr>
+        <w:rPr>
+          <w:lang w:val="es-ES"/>
+        </w:rPr>
+      </w:pPr>
+      <w:r>
+        <w:rPr>
+          <w:lang w:val="es-ES"/>
+        </w:rPr>
+        <w:t>Los nombres ficticios de las ciudades se han obtenido de:</w:t>
+      </w:r>
+    </w:p>
+    <w:p>
+      <w:pPr>
+        <w:rPr>
+          <w:lang w:val="es-ES"/>
+        </w:rPr>
+      </w:pPr>
+      <w:hyperlink r:id="rId8" w:history="1">
+        <w:r>
+          <w:rPr>
+            <w:rStyle w:val="Hipervnculo"/>
+            <w:lang w:val="es-ES"/>
           </w:rPr>
           <w:t>http://nine.frenchboys.net/country.html</w:t>
         </w:r>
       </w:hyperlink>
     </w:p>
-    <w:p>
-      <w:bookmarkStart w:id="0" w:name="_GoBack"/>
-      <w:bookmarkEnd w:id="0"/>
-    </w:p>
+    <w:p/>
     <w:sectPr>
       <w:pgSz w:w="11906" w:h="16838"/>
       <w:pgMar w:top="1417" w:right="1701" w:bottom="1417" w:left="1701" w:header="708" w:footer="708" w:gutter="0"/>
@@ -102,6 +963,243 @@
     </w:sectPr>
   </w:body>
 </w:document>
+</file>
+
+<file path=word/numbering.xml><?xml version="1.0" encoding="utf-8"?>
+<w:numbering xmlns:wpc="http://schemas.microsoft.com/office/word/2010/wordprocessingCanvas" xmlns:cx="http://schemas.microsoft.com/office/drawing/2014/chartex" xmlns:cx1="http://schemas.microsoft.com/office/drawing/2015/9/8/chartex" xmlns:cx2="http://schemas.microsoft.com/office/drawing/2015/10/21/chartex" xmlns:mc="http://schemas.openxmlformats.org/markup-compatibility/2006" xmlns:o="urn:schemas-microsoft-com:office:office" xmlns:r="http://schemas.openxmlformats.org/officeDocument/2006/relationships" xmlns:m="http://schemas.openxmlformats.org/officeDocument/2006/math" xmlns:v="urn:schemas-microsoft-com:vml" xmlns:wp14="http://schemas.microsoft.com/office/word/2010/wordprocessingDrawing" xmlns:wp="http://schemas.openxmlformats.org/drawingml/2006/wordprocessingDrawing" xmlns:w10="urn:schemas-microsoft-com:office:word" xmlns:w="http://schemas.openxmlformats.org/wordprocessingml/2006/main" xmlns:w14="http://schemas.microsoft.com/office/word/2010/wordml" xmlns:w15="http://schemas.microsoft.com/office/word/2012/wordml" xmlns:w16se="http://schemas.microsoft.com/office/word/2015/wordml/symex" xmlns:wpg="http://schemas.microsoft.com/office/word/2010/wordprocessingGroup" xmlns:wpi="http://schemas.microsoft.com/office/word/2010/wordprocessingInk" xmlns:wne="http://schemas.microsoft.com/office/word/2006/wordml" xmlns:wps="http://schemas.microsoft.com/office/word/2010/wordprocessingShape" mc:Ignorable="w14 w15 w16se wp14">
+  <w:abstractNum w:abstractNumId="0" w15:restartNumberingAfterBreak="0">
+    <w:nsid w:val="36CA2921"/>
+    <w:multiLevelType w:val="hybridMultilevel"/>
+    <w:tmpl w:val="450AFABA"/>
+    <w:lvl w:ilvl="0" w:tplc="04030001">
+      <w:start w:val="1"/>
+      <w:numFmt w:val="bullet"/>
+      <w:lvlText w:val=""/>
+      <w:lvlJc w:val="left"/>
+      <w:pPr>
+        <w:ind w:left="720" w:hanging="360"/>
+      </w:pPr>
+      <w:rPr>
+        <w:rFonts w:ascii="Symbol" w:hAnsi="Symbol" w:hint="default"/>
+      </w:rPr>
+    </w:lvl>
+    <w:lvl w:ilvl="1" w:tplc="04030003" w:tentative="1">
+      <w:start w:val="1"/>
+      <w:numFmt w:val="bullet"/>
+      <w:lvlText w:val="o"/>
+      <w:lvlJc w:val="left"/>
+      <w:pPr>
+        <w:ind w:left="1440" w:hanging="360"/>
+      </w:pPr>
+      <w:rPr>
+        <w:rFonts w:ascii="Courier New" w:hAnsi="Courier New" w:cs="Courier New" w:hint="default"/>
+      </w:rPr>
+    </w:lvl>
+    <w:lvl w:ilvl="2" w:tplc="04030005" w:tentative="1">
+      <w:start w:val="1"/>
+      <w:numFmt w:val="bullet"/>
+      <w:lvlText w:val=""/>
+      <w:lvlJc w:val="left"/>
+      <w:pPr>
+        <w:ind w:left="2160" w:hanging="360"/>
+      </w:pPr>
+      <w:rPr>
+        <w:rFonts w:ascii="Wingdings" w:hAnsi="Wingdings" w:hint="default"/>
+      </w:rPr>
+    </w:lvl>
+    <w:lvl w:ilvl="3" w:tplc="04030001" w:tentative="1">
+      <w:start w:val="1"/>
+      <w:numFmt w:val="bullet"/>
+      <w:lvlText w:val=""/>
+      <w:lvlJc w:val="left"/>
+      <w:pPr>
+        <w:ind w:left="2880" w:hanging="360"/>
+      </w:pPr>
+      <w:rPr>
+        <w:rFonts w:ascii="Symbol" w:hAnsi="Symbol" w:hint="default"/>
+      </w:rPr>
+    </w:lvl>
+    <w:lvl w:ilvl="4" w:tplc="04030003" w:tentative="1">
+      <w:start w:val="1"/>
+      <w:numFmt w:val="bullet"/>
+      <w:lvlText w:val="o"/>
+      <w:lvlJc w:val="left"/>
+      <w:pPr>
+        <w:ind w:left="3600" w:hanging="360"/>
+      </w:pPr>
+      <w:rPr>
+        <w:rFonts w:ascii="Courier New" w:hAnsi="Courier New" w:cs="Courier New" w:hint="default"/>
+      </w:rPr>
+    </w:lvl>
+    <w:lvl w:ilvl="5" w:tplc="04030005" w:tentative="1">
+      <w:start w:val="1"/>
+      <w:numFmt w:val="bullet"/>
+      <w:lvlText w:val=""/>
+      <w:lvlJc w:val="left"/>
+      <w:pPr>
+        <w:ind w:left="4320" w:hanging="360"/>
+      </w:pPr>
+      <w:rPr>
+        <w:rFonts w:ascii="Wingdings" w:hAnsi="Wingdings" w:hint="default"/>
+      </w:rPr>
+    </w:lvl>
+    <w:lvl w:ilvl="6" w:tplc="04030001" w:tentative="1">
+      <w:start w:val="1"/>
+      <w:numFmt w:val="bullet"/>
+      <w:lvlText w:val=""/>
+      <w:lvlJc w:val="left"/>
+      <w:pPr>
+        <w:ind w:left="5040" w:hanging="360"/>
+      </w:pPr>
+      <w:rPr>
+        <w:rFonts w:ascii="Symbol" w:hAnsi="Symbol" w:hint="default"/>
+      </w:rPr>
+    </w:lvl>
+    <w:lvl w:ilvl="7" w:tplc="04030003" w:tentative="1">
+      <w:start w:val="1"/>
+      <w:numFmt w:val="bullet"/>
+      <w:lvlText w:val="o"/>
+      <w:lvlJc w:val="left"/>
+      <w:pPr>
+        <w:ind w:left="5760" w:hanging="360"/>
+      </w:pPr>
+      <w:rPr>
+        <w:rFonts w:ascii="Courier New" w:hAnsi="Courier New" w:cs="Courier New" w:hint="default"/>
+      </w:rPr>
+    </w:lvl>
+    <w:lvl w:ilvl="8" w:tplc="04030005" w:tentative="1">
+      <w:start w:val="1"/>
+      <w:numFmt w:val="bullet"/>
+      <w:lvlText w:val=""/>
+      <w:lvlJc w:val="left"/>
+      <w:pPr>
+        <w:ind w:left="6480" w:hanging="360"/>
+      </w:pPr>
+      <w:rPr>
+        <w:rFonts w:ascii="Wingdings" w:hAnsi="Wingdings" w:hint="default"/>
+      </w:rPr>
+    </w:lvl>
+  </w:abstractNum>
+  <w:abstractNum w:abstractNumId="1" w15:restartNumberingAfterBreak="0">
+    <w:nsid w:val="78727D8A"/>
+    <w:multiLevelType w:val="hybridMultilevel"/>
+    <w:tmpl w:val="CFB27D5A"/>
+    <w:lvl w:ilvl="0" w:tplc="04030001">
+      <w:start w:val="1"/>
+      <w:numFmt w:val="bullet"/>
+      <w:lvlText w:val=""/>
+      <w:lvlJc w:val="left"/>
+      <w:pPr>
+        <w:ind w:left="720" w:hanging="360"/>
+      </w:pPr>
+      <w:rPr>
+        <w:rFonts w:ascii="Symbol" w:hAnsi="Symbol" w:hint="default"/>
+      </w:rPr>
+    </w:lvl>
+    <w:lvl w:ilvl="1" w:tplc="04030003">
+      <w:start w:val="1"/>
+      <w:numFmt w:val="bullet"/>
+      <w:lvlText w:val="o"/>
+      <w:lvlJc w:val="left"/>
+      <w:pPr>
+        <w:ind w:left="1440" w:hanging="360"/>
+      </w:pPr>
+      <w:rPr>
+        <w:rFonts w:ascii="Courier New" w:hAnsi="Courier New" w:cs="Courier New" w:hint="default"/>
+      </w:rPr>
+    </w:lvl>
+    <w:lvl w:ilvl="2" w:tplc="04030005" w:tentative="1">
+      <w:start w:val="1"/>
+      <w:numFmt w:val="bullet"/>
+      <w:lvlText w:val=""/>
+      <w:lvlJc w:val="left"/>
+      <w:pPr>
+        <w:ind w:left="2160" w:hanging="360"/>
+      </w:pPr>
+      <w:rPr>
+        <w:rFonts w:ascii="Wingdings" w:hAnsi="Wingdings" w:hint="default"/>
+      </w:rPr>
+    </w:lvl>
+    <w:lvl w:ilvl="3" w:tplc="04030001" w:tentative="1">
+      <w:start w:val="1"/>
+      <w:numFmt w:val="bullet"/>
+      <w:lvlText w:val=""/>
+      <w:lvlJc w:val="left"/>
+      <w:pPr>
+        <w:ind w:left="2880" w:hanging="360"/>
+      </w:pPr>
+      <w:rPr>
+        <w:rFonts w:ascii="Symbol" w:hAnsi="Symbol" w:hint="default"/>
+      </w:rPr>
+    </w:lvl>
+    <w:lvl w:ilvl="4" w:tplc="04030003" w:tentative="1">
+      <w:start w:val="1"/>
+      <w:numFmt w:val="bullet"/>
+      <w:lvlText w:val="o"/>
+      <w:lvlJc w:val="left"/>
+      <w:pPr>
+        <w:ind w:left="3600" w:hanging="360"/>
+      </w:pPr>
+      <w:rPr>
+        <w:rFonts w:ascii="Courier New" w:hAnsi="Courier New" w:cs="Courier New" w:hint="default"/>
+      </w:rPr>
+    </w:lvl>
+    <w:lvl w:ilvl="5" w:tplc="04030005" w:tentative="1">
+      <w:start w:val="1"/>
+      <w:numFmt w:val="bullet"/>
+      <w:lvlText w:val=""/>
+      <w:lvlJc w:val="left"/>
+      <w:pPr>
+        <w:ind w:left="4320" w:hanging="360"/>
+      </w:pPr>
+      <w:rPr>
+        <w:rFonts w:ascii="Wingdings" w:hAnsi="Wingdings" w:hint="default"/>
+      </w:rPr>
+    </w:lvl>
+    <w:lvl w:ilvl="6" w:tplc="04030001" w:tentative="1">
+      <w:start w:val="1"/>
+      <w:numFmt w:val="bullet"/>
+      <w:lvlText w:val=""/>
+      <w:lvlJc w:val="left"/>
+      <w:pPr>
+        <w:ind w:left="5040" w:hanging="360"/>
+      </w:pPr>
+      <w:rPr>
+        <w:rFonts w:ascii="Symbol" w:hAnsi="Symbol" w:hint="default"/>
+      </w:rPr>
+    </w:lvl>
+    <w:lvl w:ilvl="7" w:tplc="04030003" w:tentative="1">
+      <w:start w:val="1"/>
+      <w:numFmt w:val="bullet"/>
+      <w:lvlText w:val="o"/>
+      <w:lvlJc w:val="left"/>
+      <w:pPr>
+        <w:ind w:left="5760" w:hanging="360"/>
+      </w:pPr>
+      <w:rPr>
+        <w:rFonts w:ascii="Courier New" w:hAnsi="Courier New" w:cs="Courier New" w:hint="default"/>
+      </w:rPr>
+    </w:lvl>
+    <w:lvl w:ilvl="8" w:tplc="04030005" w:tentative="1">
+      <w:start w:val="1"/>
+      <w:numFmt w:val="bullet"/>
+      <w:lvlText w:val=""/>
+      <w:lvlJc w:val="left"/>
+      <w:pPr>
+        <w:ind w:left="6480" w:hanging="360"/>
+      </w:pPr>
+      <w:rPr>
+        <w:rFonts w:ascii="Wingdings" w:hAnsi="Wingdings" w:hint="default"/>
+      </w:rPr>
+    </w:lvl>
+  </w:abstractNum>
+  <w:num w:numId="1">
+    <w:abstractNumId w:val="1"/>
+  </w:num>
+  <w:num w:numId="2">
+    <w:abstractNumId w:val="0"/>
+  </w:num>
+</w:numbering>
 </file>
 
 <file path=word/styles.xml><?xml version="1.0" encoding="utf-8"?>
@@ -537,6 +1635,29 @@
       <w:u w:val="single"/>
     </w:rPr>
   </w:style>
+  <w:style w:type="paragraph" w:styleId="Prrafodelista">
+    <w:name w:val="List Paragraph"/>
+    <w:basedOn w:val="Normal"/>
+    <w:uiPriority w:val="34"/>
+    <w:qFormat/>
+    <w:rsid w:val="00805B08"/>
+    <w:pPr>
+      <w:ind w:left="720"/>
+      <w:contextualSpacing/>
+    </w:pPr>
+  </w:style>
+  <w:style w:type="character" w:styleId="Hipervnculovisitado">
+    <w:name w:val="FollowedHyperlink"/>
+    <w:basedOn w:val="Fuentedeprrafopredeter"/>
+    <w:uiPriority w:val="99"/>
+    <w:semiHidden/>
+    <w:unhideWhenUsed/>
+    <w:rsid w:val="00E70C10"/>
+    <w:rPr>
+      <w:color w:val="954F72" w:themeColor="followedHyperlink"/>
+      <w:u w:val="single"/>
+    </w:rPr>
+  </w:style>
 </w:styles>
 </file>
 

</xml_diff>

<commit_message>
Practica 1, V2.0.2, Final
</commit_message>
<xml_diff>
--- a/Memoria.docx
+++ b/Memoria.docx
@@ -5,17 +5,20 @@
     <w:p>
       <w:pPr>
         <w:rPr>
-          <w:lang w:val="es-ES"/>
-        </w:rPr>
-      </w:pPr>
-      <w:r>
-        <w:rPr>
+          <w:sz w:val="36"/>
+          <w:lang w:val="es-ES"/>
+        </w:rPr>
+      </w:pPr>
+      <w:r>
+        <w:rPr>
+          <w:sz w:val="36"/>
           <w:lang w:val="es-ES"/>
         </w:rPr>
         <w:t>Memoria</w:t>
       </w:r>
       <w:r>
         <w:rPr>
+          <w:sz w:val="36"/>
           <w:lang w:val="es-ES"/>
         </w:rPr>
         <w:t xml:space="preserve"> de la práctica 1</w:t>
@@ -24,23 +27,31 @@
     <w:p>
       <w:pPr>
         <w:rPr>
-          <w:lang w:val="es-ES"/>
-        </w:rPr>
-      </w:pPr>
-      <w:r>
-        <w:rPr>
+          <w:sz w:val="28"/>
+          <w:u w:val="single"/>
+          <w:lang w:val="es-ES"/>
+        </w:rPr>
+      </w:pPr>
+      <w:r>
+        <w:rPr>
+          <w:sz w:val="28"/>
+          <w:u w:val="single"/>
           <w:lang w:val="es-ES"/>
         </w:rPr>
         <w:t>1</w:t>
       </w:r>
       <w:r>
         <w:rPr>
+          <w:sz w:val="28"/>
+          <w:u w:val="single"/>
           <w:lang w:val="es-ES"/>
         </w:rPr>
         <w:t>.</w:t>
       </w:r>
       <w:r>
         <w:rPr>
+          <w:sz w:val="28"/>
+          <w:u w:val="single"/>
           <w:lang w:val="es-ES"/>
         </w:rPr>
         <w:t xml:space="preserve"> Objeto</w:t>
@@ -54,9 +65,16 @@
       </w:pPr>
       <w:r>
         <w:rPr>
-          <w:lang w:val="es-ES"/>
-        </w:rPr>
-        <w:t xml:space="preserve">Memoria </w:t>
+          <w:smallCaps/>
+          <w:lang w:val="es-ES"/>
+        </w:rPr>
+        <w:t>M</w:t>
+      </w:r>
+      <w:r>
+        <w:rPr>
+          <w:lang w:val="es-ES"/>
+        </w:rPr>
+        <w:t xml:space="preserve">emoria </w:t>
       </w:r>
       <w:r>
         <w:rPr>
@@ -68,8 +86,28 @@
         <w:rPr>
           <w:lang w:val="es-ES"/>
         </w:rPr>
-        <w:t>para el primer Trabajo practico del curso Aplicaciones Web Dinámicas de la UNED.</w:t>
-      </w:r>
+        <w:t xml:space="preserve">para el primer Trabajo </w:t>
+      </w:r>
+      <w:r>
+        <w:rPr>
+          <w:lang w:val="es-ES"/>
+        </w:rPr>
+        <w:t>prá</w:t>
+      </w:r>
+      <w:r>
+        <w:rPr>
+          <w:lang w:val="es-ES"/>
+        </w:rPr>
+        <w:t>ctico del curso Aplica</w:t>
+      </w:r>
+      <w:r>
+        <w:rPr>
+          <w:lang w:val="es-ES"/>
+        </w:rPr>
+        <w:t>ciones Web Dinámicas de la UNED del curso 2016.</w:t>
+      </w:r>
+      <w:bookmarkStart w:id="0" w:name="_GoBack"/>
+      <w:bookmarkEnd w:id="0"/>
     </w:p>
     <w:p>
       <w:pPr>
@@ -87,23 +125,35 @@
     <w:p>
       <w:pPr>
         <w:rPr>
-          <w:lang w:val="es-ES"/>
-        </w:rPr>
-      </w:pPr>
-      <w:r>
-        <w:rPr>
+          <w:sz w:val="28"/>
+          <w:szCs w:val="28"/>
+          <w:u w:val="single"/>
+          <w:lang w:val="es-ES"/>
+        </w:rPr>
+      </w:pPr>
+      <w:r>
+        <w:rPr>
+          <w:sz w:val="28"/>
+          <w:szCs w:val="28"/>
+          <w:u w:val="single"/>
           <w:lang w:val="es-ES"/>
         </w:rPr>
         <w:t>2</w:t>
       </w:r>
       <w:r>
         <w:rPr>
+          <w:sz w:val="28"/>
+          <w:szCs w:val="28"/>
+          <w:u w:val="single"/>
           <w:lang w:val="es-ES"/>
         </w:rPr>
         <w:t>.</w:t>
       </w:r>
       <w:r>
         <w:rPr>
+          <w:sz w:val="28"/>
+          <w:szCs w:val="28"/>
+          <w:u w:val="single"/>
           <w:lang w:val="es-ES"/>
         </w:rPr>
         <w:t xml:space="preserve"> Contextualización</w:t>
@@ -131,7 +181,19 @@
         <w:rPr>
           <w:lang w:val="es-ES"/>
         </w:rPr>
-        <w:t xml:space="preserve"> optado por una asociación de comerciantes/productores agrícolas. La asociación se domicilia en una región ficticia.</w:t>
+        <w:t xml:space="preserve"> optado por una asociación de comerciantes/productores agrícolas. La asociación se </w:t>
+      </w:r>
+      <w:r>
+        <w:rPr>
+          <w:lang w:val="es-ES"/>
+        </w:rPr>
+        <w:t>ubica</w:t>
+      </w:r>
+      <w:r>
+        <w:rPr>
+          <w:lang w:val="es-ES"/>
+        </w:rPr>
+        <w:t xml:space="preserve"> en una región ficticia.</w:t>
       </w:r>
     </w:p>
     <w:p>
@@ -405,23 +467,35 @@
     <w:p>
       <w:pPr>
         <w:rPr>
-          <w:lang w:val="es-ES"/>
-        </w:rPr>
-      </w:pPr>
-      <w:r>
-        <w:rPr>
+          <w:sz w:val="28"/>
+          <w:szCs w:val="28"/>
+          <w:u w:val="single"/>
+          <w:lang w:val="es-ES"/>
+        </w:rPr>
+      </w:pPr>
+      <w:r>
+        <w:rPr>
+          <w:sz w:val="28"/>
+          <w:szCs w:val="28"/>
+          <w:u w:val="single"/>
           <w:lang w:val="es-ES"/>
         </w:rPr>
         <w:t>3</w:t>
       </w:r>
       <w:r>
         <w:rPr>
+          <w:sz w:val="28"/>
+          <w:szCs w:val="28"/>
+          <w:u w:val="single"/>
           <w:lang w:val="es-ES"/>
         </w:rPr>
         <w:t>.</w:t>
       </w:r>
       <w:r>
         <w:rPr>
+          <w:sz w:val="28"/>
+          <w:szCs w:val="28"/>
+          <w:u w:val="single"/>
           <w:lang w:val="es-ES"/>
         </w:rPr>
         <w:t xml:space="preserve"> Diseño</w:t>
@@ -520,6 +594,7 @@
         <w:rPr>
           <w:lang w:val="es-ES"/>
         </w:rPr>
+        <w:lastRenderedPageBreak/>
         <w:t xml:space="preserve">Aunque se ha intentado dar un cierto enfoque </w:t>
       </w:r>
       <w:proofErr w:type="spellStart"/>
@@ -563,12 +638,6 @@
           <w:lang w:val="es-ES"/>
         </w:rPr>
         <w:br/>
-      </w:r>
-      <w:r>
-        <w:rPr>
-          <w:lang w:val="es-ES"/>
-        </w:rPr>
-        <w:lastRenderedPageBreak/>
         <w:t xml:space="preserve">Por otra parte las páginas están diseñadas para ser vistas en navegadores de ordenador, con resolución mínima de 1024 píxeles de ancho. </w:t>
       </w:r>
       <w:r>
@@ -617,300 +686,247 @@
     <w:p>
       <w:pPr>
         <w:rPr>
-          <w:lang w:val="es-ES"/>
-        </w:rPr>
-      </w:pPr>
-      <w:r>
-        <w:rPr>
-          <w:lang w:val="es-ES"/>
-        </w:rPr>
-        <w:t>4</w:t>
-      </w:r>
-      <w:r>
-        <w:rPr>
-          <w:lang w:val="es-ES"/>
-        </w:rPr>
-        <w:t>.</w:t>
-      </w:r>
-      <w:r>
-        <w:rPr>
-          <w:lang w:val="es-ES"/>
-        </w:rPr>
-        <w:t xml:space="preserve"> </w:t>
-      </w:r>
-      <w:proofErr w:type="spellStart"/>
-      <w:r>
-        <w:rPr>
-          <w:lang w:val="es-ES"/>
-        </w:rPr>
-        <w:t>Bootstrap</w:t>
-      </w:r>
-      <w:proofErr w:type="spellEnd"/>
-      <w:r>
-        <w:rPr>
-          <w:lang w:val="es-ES"/>
-        </w:rPr>
-        <w:t xml:space="preserve"> y CSS</w:t>
-      </w:r>
-    </w:p>
-    <w:p>
-      <w:pPr>
-        <w:rPr>
-          <w:lang w:val="es-ES"/>
-        </w:rPr>
-      </w:pPr>
-      <w:r>
-        <w:rPr>
-          <w:lang w:val="es-ES"/>
-        </w:rPr>
-        <w:t xml:space="preserve">Para la realización de las </w:t>
-      </w:r>
-      <w:r>
-        <w:rPr>
-          <w:lang w:val="es-ES"/>
-        </w:rPr>
-        <w:t xml:space="preserve">páginas, se ha optado por usar </w:t>
-      </w:r>
-      <w:proofErr w:type="spellStart"/>
-      <w:r>
-        <w:rPr>
-          <w:lang w:val="es-ES"/>
-        </w:rPr>
-        <w:t>B</w:t>
-      </w:r>
-      <w:r>
-        <w:rPr>
-          <w:lang w:val="es-ES"/>
-        </w:rPr>
-        <w:t>ootstrap</w:t>
-      </w:r>
-      <w:proofErr w:type="spellEnd"/>
-      <w:r>
-        <w:rPr>
-          <w:lang w:val="es-ES"/>
-        </w:rPr>
-        <w:t xml:space="preserve">, ya que facilita </w:t>
-      </w:r>
-      <w:r>
-        <w:rPr>
-          <w:lang w:val="es-ES"/>
-        </w:rPr>
-        <w:t>un marco para crear páginas web muy interesante, que ob</w:t>
-      </w:r>
-      <w:r>
-        <w:rPr>
-          <w:lang w:val="es-ES"/>
-        </w:rPr>
-        <w:t>via la parte más repetitiva de CSS, creando estilos de base para la maquetación</w:t>
-      </w:r>
-      <w:r>
-        <w:rPr>
-          <w:lang w:val="es-ES"/>
-        </w:rPr>
-        <w:t xml:space="preserve">. </w:t>
-      </w:r>
-    </w:p>
-    <w:p>
-      <w:pPr>
-        <w:rPr>
-          <w:lang w:val="es-ES"/>
-        </w:rPr>
-      </w:pPr>
-      <w:r>
-        <w:rPr>
-          <w:lang w:val="es-ES"/>
-        </w:rPr>
-        <w:t xml:space="preserve">Para permitir posibles actualizaciones de los ficheros CSS de </w:t>
-      </w:r>
-      <w:proofErr w:type="spellStart"/>
-      <w:r>
-        <w:rPr>
-          <w:lang w:val="es-ES"/>
-        </w:rPr>
-        <w:t>Bootstrap</w:t>
-      </w:r>
-      <w:proofErr w:type="spellEnd"/>
-      <w:r>
-        <w:rPr>
-          <w:lang w:val="es-ES"/>
-        </w:rPr>
-        <w:t xml:space="preserve">, se han definido todos los estilos que sobrescriben aquellos predeterminados de </w:t>
-      </w:r>
-      <w:proofErr w:type="spellStart"/>
-      <w:r>
-        <w:rPr>
-          <w:lang w:val="es-ES"/>
-        </w:rPr>
-        <w:t>Bootstrap</w:t>
-      </w:r>
-      <w:proofErr w:type="spellEnd"/>
-      <w:r>
-        <w:rPr>
-          <w:lang w:val="es-ES"/>
-        </w:rPr>
-        <w:t xml:space="preserve"> en un archivo separado. Así también, se han definido los estilos propios en el mismo archivo: </w:t>
-      </w:r>
-      <w:r>
-        <w:rPr>
-          <w:rFonts w:ascii="SimSun" w:eastAsia="SimSun" w:hAnsi="SimSun"/>
-          <w:i/>
-          <w:lang w:val="es-ES"/>
-        </w:rPr>
-        <w:t>custom.css</w:t>
-      </w:r>
-      <w:r>
-        <w:rPr>
-          <w:lang w:val="es-ES"/>
-        </w:rPr>
-        <w:t xml:space="preserve">  </w:t>
-      </w:r>
-    </w:p>
-    <w:p>
-      <w:pPr>
-        <w:rPr>
-          <w:lang w:val="es-ES"/>
-        </w:rPr>
-      </w:pPr>
-      <w:r>
-        <w:rPr>
-          <w:lang w:val="es-ES"/>
-        </w:rPr>
-        <w:t>4.1 Efectos especiales CSS</w:t>
-      </w:r>
-    </w:p>
-    <w:p>
-      <w:pPr>
-        <w:rPr>
-          <w:lang w:val="es-ES"/>
-        </w:rPr>
-      </w:pPr>
-      <w:r>
-        <w:rPr>
-          <w:lang w:val="es-ES"/>
-        </w:rPr>
-        <w:t>Tintado de las imágenes de la página principa</w:t>
-      </w:r>
-      <w:r>
-        <w:rPr>
-          <w:lang w:val="es-ES"/>
-        </w:rPr>
-        <w:t>l: al pasar por encima de las imágenes el puntero del ratón, éstas se tintan con una capa de color, que desaparece al quitar el puntero. El código de este efecto se ha obtenido de:</w:t>
-      </w:r>
-    </w:p>
-    <w:p>
-      <w:pPr>
-        <w:rPr>
-          <w:lang w:val="es-ES"/>
-        </w:rPr>
-      </w:pPr>
+          <w:u w:val="single"/>
+          <w:lang w:val="es-ES"/>
+        </w:rPr>
+      </w:pPr>
+      <w:r>
+        <w:rPr>
+          <w:lang w:val="es-ES"/>
+        </w:rPr>
+        <w:t xml:space="preserve">Para la aplicación de los colores a la barra de navegación se ha usado la herramienta: </w:t>
+      </w:r>
       <w:hyperlink r:id="rId6" w:history="1">
         <w:r>
           <w:rPr>
             <w:rStyle w:val="Hipervnculo"/>
             <w:lang w:val="es-ES"/>
           </w:rPr>
-          <w:t>http://www.impressivewebs.com/image-tint-blend-css/</w:t>
+          <w:t>http://work.smarchal.com/twbscolor/</w:t>
         </w:r>
       </w:hyperlink>
-    </w:p>
-    <w:p>
-      <w:pPr>
-        <w:rPr>
-          <w:lang w:val="es-ES"/>
-        </w:rPr>
-      </w:pPr>
-      <w:r>
-        <w:rPr>
-          <w:lang w:val="es-ES"/>
-        </w:rPr>
-        <w:t>En el código original, la imagen aparece tintada, pero ha sido modificado para que tenga el comportamiento contrario.</w:t>
-      </w:r>
-    </w:p>
-    <w:p>
-      <w:pPr>
-        <w:rPr>
-          <w:lang w:val="es-ES"/>
-        </w:rPr>
-      </w:pPr>
-      <w:r>
-        <w:rPr>
-          <w:lang w:val="es-ES"/>
-        </w:rPr>
-        <w:t xml:space="preserve">En la sección </w:t>
-      </w:r>
-      <w:r>
-        <w:rPr>
-          <w:i/>
-          <w:lang w:val="es-ES"/>
-        </w:rPr>
-        <w:t>Encontrar un Productor &gt; Por producto</w:t>
-      </w:r>
-      <w:r>
-        <w:rPr>
-          <w:lang w:val="es-ES"/>
-        </w:rPr>
-        <w:t>, en el listado de productos, se ha implementado un efecto de desplazamiento del texto. Para ello se ha usado una transición temporizada nativa de CSS.</w:t>
-      </w:r>
-      <w:r>
-        <w:rPr>
-          <w:lang w:val="es-ES"/>
-        </w:rPr>
-        <w:br/>
-      </w:r>
-      <w:bookmarkStart w:id="0" w:name="_GoBack"/>
-      <w:bookmarkEnd w:id="0"/>
-    </w:p>
-    <w:p>
-      <w:pPr>
-        <w:rPr>
-          <w:lang w:val="es-ES"/>
-        </w:rPr>
-      </w:pPr>
-    </w:p>
-    <w:p>
-      <w:pPr>
-        <w:rPr>
-          <w:lang w:val="es-ES"/>
-        </w:rPr>
-      </w:pPr>
-    </w:p>
-    <w:p>
-      <w:pPr>
-        <w:rPr>
-          <w:lang w:val="es-ES"/>
-        </w:rPr>
-      </w:pPr>
-    </w:p>
-    <w:p>
-      <w:pPr>
-        <w:rPr>
+      <w:r>
+        <w:rPr>
+          <w:lang w:val="es-ES"/>
+        </w:rPr>
+        <w:t xml:space="preserve"> para simplificar la operación.</w:t>
+      </w:r>
+    </w:p>
+    <w:p>
+      <w:pPr>
+        <w:rPr>
+          <w:sz w:val="28"/>
+          <w:szCs w:val="28"/>
           <w:u w:val="single"/>
           <w:lang w:val="es-ES"/>
         </w:rPr>
       </w:pPr>
       <w:r>
         <w:rPr>
-          <w:lang w:val="es-ES"/>
-        </w:rPr>
-        <w:t xml:space="preserve">Sitio web donde se ha </w:t>
+          <w:sz w:val="28"/>
+          <w:szCs w:val="28"/>
+          <w:u w:val="single"/>
+          <w:lang w:val="es-ES"/>
+        </w:rPr>
+        <w:t>4</w:t>
+      </w:r>
+      <w:r>
+        <w:rPr>
+          <w:sz w:val="28"/>
+          <w:szCs w:val="28"/>
+          <w:u w:val="single"/>
+          <w:lang w:val="es-ES"/>
+        </w:rPr>
+        <w:t>.</w:t>
+      </w:r>
+      <w:r>
+        <w:rPr>
+          <w:sz w:val="28"/>
+          <w:szCs w:val="28"/>
+          <w:u w:val="single"/>
+          <w:lang w:val="es-ES"/>
+        </w:rPr>
+        <w:t xml:space="preserve"> </w:t>
       </w:r>
       <w:proofErr w:type="spellStart"/>
       <w:r>
         <w:rPr>
-          <w:lang w:val="es-ES"/>
-        </w:rPr>
-        <w:t>extraido</w:t>
+          <w:sz w:val="28"/>
+          <w:szCs w:val="28"/>
+          <w:u w:val="single"/>
+          <w:lang w:val="es-ES"/>
+        </w:rPr>
+        <w:t>Bootstrap</w:t>
       </w:r>
       <w:proofErr w:type="spellEnd"/>
       <w:r>
         <w:rPr>
-          <w:lang w:val="es-ES"/>
-        </w:rPr>
-        <w:t xml:space="preserve"> el efecto de tintura de las imágenes.</w:t>
-      </w:r>
-    </w:p>
-    <w:p>
-      <w:pPr>
+          <w:sz w:val="28"/>
+          <w:szCs w:val="28"/>
+          <w:u w:val="single"/>
+          <w:lang w:val="es-ES"/>
+        </w:rPr>
+        <w:t xml:space="preserve"> y CSS</w:t>
+      </w:r>
+    </w:p>
+    <w:p>
+      <w:pPr>
+        <w:rPr>
+          <w:lang w:val="es-ES"/>
+        </w:rPr>
+      </w:pPr>
+      <w:r>
+        <w:rPr>
+          <w:lang w:val="es-ES"/>
+        </w:rPr>
+        <w:t xml:space="preserve">Para la realización de las </w:t>
+      </w:r>
+      <w:r>
+        <w:rPr>
+          <w:lang w:val="es-ES"/>
+        </w:rPr>
+        <w:t xml:space="preserve">páginas, se ha optado por usar </w:t>
+      </w:r>
+      <w:proofErr w:type="spellStart"/>
+      <w:r>
+        <w:rPr>
+          <w:i/>
+          <w:lang w:val="es-ES"/>
+        </w:rPr>
+        <w:t>B</w:t>
+      </w:r>
+      <w:r>
+        <w:rPr>
+          <w:i/>
+          <w:lang w:val="es-ES"/>
+        </w:rPr>
+        <w:t>ootstrap</w:t>
+      </w:r>
+      <w:proofErr w:type="spellEnd"/>
+      <w:r>
+        <w:rPr>
+          <w:lang w:val="es-ES"/>
+        </w:rPr>
+        <w:t xml:space="preserve">, ya que facilita </w:t>
+      </w:r>
+      <w:r>
+        <w:rPr>
+          <w:lang w:val="es-ES"/>
+        </w:rPr>
+        <w:t>un marco para crear páginas web muy interesante, que ob</w:t>
+      </w:r>
+      <w:r>
+        <w:rPr>
+          <w:lang w:val="es-ES"/>
+        </w:rPr>
+        <w:t>via la parte más repetitiva de CSS, creando estilos de base para la maquetación</w:t>
+      </w:r>
+      <w:r>
+        <w:rPr>
+          <w:lang w:val="es-ES"/>
+        </w:rPr>
+        <w:t xml:space="preserve">. </w:t>
+      </w:r>
+    </w:p>
+    <w:p>
+      <w:pPr>
+        <w:rPr>
+          <w:lang w:val="es-ES"/>
+        </w:rPr>
+      </w:pPr>
+      <w:r>
+        <w:rPr>
+          <w:lang w:val="es-ES"/>
+        </w:rPr>
+        <w:t xml:space="preserve">Para permitir posibles actualizaciones de los ficheros CSS de </w:t>
+      </w:r>
+      <w:proofErr w:type="spellStart"/>
+      <w:r>
+        <w:rPr>
+          <w:i/>
+          <w:lang w:val="es-ES"/>
+        </w:rPr>
+        <w:t>Bootstrap</w:t>
+      </w:r>
+      <w:proofErr w:type="spellEnd"/>
+      <w:r>
+        <w:rPr>
+          <w:lang w:val="es-ES"/>
+        </w:rPr>
+        <w:t xml:space="preserve">, se han definido todos los estilos que sobrescriben aquellos predeterminados de </w:t>
+      </w:r>
+      <w:proofErr w:type="spellStart"/>
+      <w:r>
+        <w:rPr>
+          <w:i/>
+          <w:lang w:val="es-ES"/>
+        </w:rPr>
+        <w:t>Bootstrap</w:t>
+      </w:r>
+      <w:proofErr w:type="spellEnd"/>
+      <w:r>
+        <w:rPr>
+          <w:lang w:val="es-ES"/>
+        </w:rPr>
+        <w:t xml:space="preserve"> en un archivo separado. Así también, se han definido los estilos propios en el mismo archivo: </w:t>
+      </w:r>
+      <w:r>
+        <w:rPr>
+          <w:rFonts w:ascii="SimSun" w:eastAsia="SimSun" w:hAnsi="SimSun"/>
+          <w:i/>
+          <w:lang w:val="es-ES"/>
+        </w:rPr>
+        <w:t>custom.css</w:t>
+      </w:r>
+      <w:r>
+        <w:rPr>
+          <w:lang w:val="es-ES"/>
+        </w:rPr>
+        <w:t xml:space="preserve">  </w:t>
+      </w:r>
+    </w:p>
+    <w:p>
+      <w:pPr>
+        <w:rPr>
+          <w:b/>
+          <w:sz w:val="24"/>
+          <w:szCs w:val="24"/>
+          <w:lang w:val="es-ES"/>
+        </w:rPr>
+      </w:pPr>
+      <w:r>
+        <w:rPr>
+          <w:b/>
+          <w:sz w:val="24"/>
+          <w:szCs w:val="24"/>
+          <w:lang w:val="es-ES"/>
+        </w:rPr>
+        <w:t>4.1 Efectos especiales CSS</w:t>
+      </w:r>
+    </w:p>
+    <w:p>
+      <w:pPr>
+        <w:ind w:left="113"/>
+        <w:rPr>
+          <w:lang w:val="es-ES"/>
+        </w:rPr>
+      </w:pPr>
+      <w:r>
+        <w:rPr>
+          <w:lang w:val="es-ES"/>
+        </w:rPr>
+        <w:t>Tintado de las imágenes de la página principa</w:t>
+      </w:r>
+      <w:r>
+        <w:rPr>
+          <w:lang w:val="es-ES"/>
+        </w:rPr>
+        <w:t>l: al pasar por encima de las imágenes el puntero del ratón, éstas se tintan con una capa de color, que desaparece al quitar el puntero. El código de este efecto se ha obtenido de:</w:t>
+      </w:r>
+    </w:p>
+    <w:p>
+      <w:pPr>
+        <w:ind w:left="113"/>
         <w:rPr>
           <w:lang w:val="es-ES"/>
         </w:rPr>
@@ -927,24 +943,430 @@
     </w:p>
     <w:p>
       <w:pPr>
-        <w:rPr>
-          <w:lang w:val="es-ES"/>
-        </w:rPr>
-      </w:pPr>
-      <w:r>
-        <w:rPr>
-          <w:lang w:val="es-ES"/>
-        </w:rPr>
-        <w:t>Los nombres ficticios de las ciudades se han obtenido de:</w:t>
-      </w:r>
-    </w:p>
-    <w:p>
-      <w:pPr>
-        <w:rPr>
-          <w:lang w:val="es-ES"/>
-        </w:rPr>
-      </w:pPr>
+        <w:ind w:left="113"/>
+        <w:rPr>
+          <w:lang w:val="es-ES"/>
+        </w:rPr>
+      </w:pPr>
+      <w:r>
+        <w:rPr>
+          <w:lang w:val="es-ES"/>
+        </w:rPr>
+        <w:t>En el código original, la imagen aparece tintada, pero ha sido modificado para que tenga el comportamiento contrario.</w:t>
+      </w:r>
+    </w:p>
+    <w:p>
+      <w:pPr>
+        <w:ind w:left="113"/>
+        <w:rPr>
+          <w:lang w:val="es-ES"/>
+        </w:rPr>
+      </w:pPr>
+      <w:r>
+        <w:rPr>
+          <w:lang w:val="es-ES"/>
+        </w:rPr>
+        <w:t xml:space="preserve">En la sección </w:t>
+      </w:r>
+      <w:r>
+        <w:rPr>
+          <w:i/>
+          <w:lang w:val="es-ES"/>
+        </w:rPr>
+        <w:t>Encontrar un Productor &gt; Por producto</w:t>
+      </w:r>
+      <w:r>
+        <w:rPr>
+          <w:lang w:val="es-ES"/>
+        </w:rPr>
+        <w:t>, en el listado de productos, se ha implementado un efecto de desplazamiento del texto. Para ello se ha usado una transición temporizada nativa de CSS.</w:t>
+      </w:r>
+    </w:p>
+    <w:p>
+      <w:pPr>
+        <w:rPr>
+          <w:sz w:val="28"/>
+          <w:u w:val="single"/>
+          <w:lang w:val="es-ES"/>
+        </w:rPr>
+      </w:pPr>
+      <w:r>
+        <w:rPr>
+          <w:sz w:val="28"/>
+          <w:u w:val="single"/>
+          <w:lang w:val="es-ES"/>
+        </w:rPr>
+        <w:t>5. JavaScript</w:t>
+      </w:r>
+    </w:p>
+    <w:p>
+      <w:pPr>
+        <w:rPr>
+          <w:lang w:val="es-ES"/>
+        </w:rPr>
+      </w:pPr>
+      <w:r>
+        <w:rPr>
+          <w:lang w:val="es-ES"/>
+        </w:rPr>
+        <w:t xml:space="preserve">El uso de </w:t>
+      </w:r>
+      <w:r>
+        <w:rPr>
+          <w:i/>
+          <w:lang w:val="es-ES"/>
+        </w:rPr>
+        <w:t xml:space="preserve">JavaScript </w:t>
+      </w:r>
+      <w:r>
+        <w:rPr>
+          <w:lang w:val="es-ES"/>
+        </w:rPr>
+        <w:t xml:space="preserve">no estaba requerido en el enunciado, pero sí se permite su uso. En este trabajo, solo se usa para las librerías internas de </w:t>
+      </w:r>
+      <w:proofErr w:type="spellStart"/>
+      <w:r>
+        <w:rPr>
+          <w:i/>
+          <w:lang w:val="es-ES"/>
+        </w:rPr>
+        <w:t>Bootstrap</w:t>
+      </w:r>
+      <w:proofErr w:type="spellEnd"/>
+      <w:r>
+        <w:rPr>
+          <w:lang w:val="es-ES"/>
+        </w:rPr>
+        <w:t xml:space="preserve"> y de modo directo en la sección </w:t>
+      </w:r>
+      <w:r>
+        <w:rPr>
+          <w:i/>
+          <w:lang w:val="es-ES"/>
+        </w:rPr>
+        <w:t>Contacto</w:t>
+      </w:r>
+      <w:r>
+        <w:rPr>
+          <w:lang w:val="es-ES"/>
+        </w:rPr>
+        <w:t xml:space="preserve">. </w:t>
+      </w:r>
+    </w:p>
+    <w:p>
+      <w:pPr>
+        <w:rPr>
+          <w:lang w:val="es-ES"/>
+        </w:rPr>
+      </w:pPr>
+      <w:r>
+        <w:rPr>
+          <w:lang w:val="es-ES"/>
+        </w:rPr>
+        <w:t xml:space="preserve">En la sección </w:t>
+      </w:r>
+      <w:r>
+        <w:rPr>
+          <w:i/>
+          <w:lang w:val="es-ES"/>
+        </w:rPr>
+        <w:t>Contacto</w:t>
+      </w:r>
+      <w:r>
+        <w:rPr>
+          <w:lang w:val="es-ES"/>
+        </w:rPr>
+        <w:t xml:space="preserve">, se ha implementado un mapa de </w:t>
+      </w:r>
+      <w:r>
+        <w:rPr>
+          <w:i/>
+          <w:lang w:val="es-ES"/>
+        </w:rPr>
+        <w:t xml:space="preserve">Google </w:t>
+      </w:r>
+      <w:proofErr w:type="spellStart"/>
+      <w:r>
+        <w:rPr>
+          <w:i/>
+          <w:lang w:val="es-ES"/>
+        </w:rPr>
+        <w:t>Maps</w:t>
+      </w:r>
+      <w:proofErr w:type="spellEnd"/>
+      <w:r>
+        <w:rPr>
+          <w:lang w:val="es-ES"/>
+        </w:rPr>
+        <w:t xml:space="preserve">, que muestra la plaza </w:t>
+      </w:r>
+      <w:proofErr w:type="spellStart"/>
+      <w:r>
+        <w:rPr>
+          <w:lang w:val="es-ES"/>
+        </w:rPr>
+        <w:t>Pury</w:t>
+      </w:r>
+      <w:proofErr w:type="spellEnd"/>
+      <w:r>
+        <w:rPr>
+          <w:lang w:val="es-ES"/>
+        </w:rPr>
+        <w:t xml:space="preserve"> de Neuchâtel, Suiza. Es la ubicación ficticia de la asociación. Para el despliegue de este mapa es necesario el acceso a las </w:t>
+      </w:r>
+      <w:proofErr w:type="spellStart"/>
+      <w:r>
+        <w:rPr>
+          <w:i/>
+          <w:lang w:val="es-ES"/>
+        </w:rPr>
+        <w:t>API’s</w:t>
+      </w:r>
+      <w:proofErr w:type="spellEnd"/>
+      <w:r>
+        <w:rPr>
+          <w:lang w:val="es-ES"/>
+        </w:rPr>
+        <w:t xml:space="preserve"> de </w:t>
+      </w:r>
+      <w:r>
+        <w:rPr>
+          <w:i/>
+          <w:lang w:val="es-ES"/>
+        </w:rPr>
+        <w:t>Google</w:t>
+      </w:r>
+      <w:r>
+        <w:rPr>
+          <w:lang w:val="es-ES"/>
+        </w:rPr>
+        <w:t xml:space="preserve"> mediante </w:t>
+      </w:r>
+      <w:r>
+        <w:rPr>
+          <w:i/>
+          <w:lang w:val="es-ES"/>
+        </w:rPr>
+        <w:t>JavaScript</w:t>
+      </w:r>
+      <w:r>
+        <w:rPr>
+          <w:lang w:val="es-ES"/>
+        </w:rPr>
+        <w:t xml:space="preserve"> y para permitir la configuración de los parámetros para mostrar el mapa (localización, zoom, etc…)</w:t>
+      </w:r>
+      <w:r>
+        <w:rPr>
+          <w:lang w:val="es-ES"/>
+        </w:rPr>
+        <w:br/>
+      </w:r>
+    </w:p>
+    <w:p>
+      <w:pPr>
+        <w:rPr>
+          <w:sz w:val="24"/>
+          <w:lang w:val="es-ES"/>
+        </w:rPr>
+      </w:pPr>
+    </w:p>
+    <w:p>
+      <w:pPr>
+        <w:rPr>
+          <w:sz w:val="24"/>
+          <w:lang w:val="es-ES"/>
+        </w:rPr>
+      </w:pPr>
+    </w:p>
+    <w:p>
+      <w:pPr>
+        <w:rPr>
+          <w:sz w:val="24"/>
+          <w:lang w:val="es-ES"/>
+        </w:rPr>
+      </w:pPr>
+    </w:p>
+    <w:p>
+      <w:pPr>
+        <w:rPr>
+          <w:sz w:val="28"/>
+          <w:u w:val="single"/>
+          <w:lang w:val="es-ES"/>
+        </w:rPr>
+      </w:pPr>
+      <w:r>
+        <w:rPr>
+          <w:sz w:val="28"/>
+          <w:u w:val="single"/>
+          <w:lang w:val="es-ES"/>
+        </w:rPr>
+        <w:lastRenderedPageBreak/>
+        <w:t>6</w:t>
+      </w:r>
+      <w:r>
+        <w:rPr>
+          <w:sz w:val="28"/>
+          <w:u w:val="single"/>
+          <w:lang w:val="es-ES"/>
+        </w:rPr>
+        <w:t>. Contenidos</w:t>
+      </w:r>
+    </w:p>
+    <w:p>
+      <w:pPr>
+        <w:rPr>
+          <w:lang w:val="es-ES"/>
+        </w:rPr>
+      </w:pPr>
+      <w:r>
+        <w:rPr>
+          <w:lang w:val="es-ES"/>
+        </w:rPr>
+        <w:t xml:space="preserve">Todos los contenidos son ficticios. </w:t>
+      </w:r>
+      <w:r>
+        <w:rPr>
+          <w:lang w:val="es-ES"/>
+        </w:rPr>
+        <w:br/>
+        <w:t xml:space="preserve">El nombre de </w:t>
+      </w:r>
+      <w:proofErr w:type="spellStart"/>
+      <w:r>
+        <w:rPr>
+          <w:i/>
+          <w:lang w:val="es-ES"/>
+        </w:rPr>
+        <w:t>Voseyón</w:t>
+      </w:r>
+      <w:proofErr w:type="spellEnd"/>
+      <w:r>
+        <w:rPr>
+          <w:lang w:val="es-ES"/>
+        </w:rPr>
+        <w:t xml:space="preserve"> es una transliteración del nombre </w:t>
+      </w:r>
+      <w:proofErr w:type="spellStart"/>
+      <w:r>
+        <w:rPr>
+          <w:i/>
+          <w:lang w:val="es-ES"/>
+        </w:rPr>
+        <w:t>Vauseyon</w:t>
+      </w:r>
+      <w:proofErr w:type="spellEnd"/>
+      <w:r>
+        <w:rPr>
+          <w:lang w:val="es-ES"/>
+        </w:rPr>
+        <w:t xml:space="preserve">, que proviene de los molinos del </w:t>
+      </w:r>
+      <w:proofErr w:type="spellStart"/>
+      <w:r>
+        <w:rPr>
+          <w:i/>
+          <w:lang w:val="es-ES"/>
+        </w:rPr>
+        <w:t>Gor</w:t>
+      </w:r>
+      <w:proofErr w:type="spellEnd"/>
+      <w:r>
+        <w:rPr>
+          <w:lang w:val="es-ES"/>
+        </w:rPr>
+        <w:t xml:space="preserve"> </w:t>
+      </w:r>
+      <w:r>
+        <w:rPr>
+          <w:i/>
+          <w:lang w:val="es-ES"/>
+        </w:rPr>
+        <w:t>de</w:t>
+      </w:r>
+      <w:r>
+        <w:rPr>
+          <w:lang w:val="es-ES"/>
+        </w:rPr>
+        <w:t xml:space="preserve"> </w:t>
+      </w:r>
+      <w:proofErr w:type="spellStart"/>
+      <w:r>
+        <w:rPr>
+          <w:i/>
+          <w:lang w:val="es-ES"/>
+        </w:rPr>
+        <w:t>Vauseyon</w:t>
+      </w:r>
+      <w:proofErr w:type="spellEnd"/>
+      <w:r>
+        <w:rPr>
+          <w:lang w:val="es-ES"/>
+        </w:rPr>
+        <w:t>, en Neuchâtel, Suiza (</w:t>
+      </w:r>
       <w:hyperlink r:id="rId8" w:history="1">
+        <w:r>
+          <w:rPr>
+            <w:rStyle w:val="Hipervnculo"/>
+            <w:lang w:val="es-ES"/>
+          </w:rPr>
+          <w:t>http://ww</w:t>
+        </w:r>
+        <w:r>
+          <w:rPr>
+            <w:rStyle w:val="Hipervnculo"/>
+            <w:lang w:val="es-ES"/>
+          </w:rPr>
+          <w:t>w</w:t>
+        </w:r>
+        <w:r>
+          <w:rPr>
+            <w:rStyle w:val="Hipervnculo"/>
+            <w:lang w:val="es-ES"/>
+          </w:rPr>
+          <w:t>.gor.ch/</w:t>
+        </w:r>
+      </w:hyperlink>
+      <w:r>
+        <w:rPr>
+          <w:lang w:val="es-ES"/>
+        </w:rPr>
+        <w:t xml:space="preserve">). </w:t>
+      </w:r>
+    </w:p>
+    <w:p>
+      <w:pPr>
+        <w:rPr>
+          <w:rStyle w:val="Hipervnculo"/>
+          <w:lang w:val="es-ES"/>
+        </w:rPr>
+      </w:pPr>
+      <w:r>
+        <w:rPr>
+          <w:lang w:val="es-ES"/>
+        </w:rPr>
+        <w:t xml:space="preserve">En la sección </w:t>
+      </w:r>
+      <w:r>
+        <w:rPr>
+          <w:i/>
+          <w:lang w:val="es-ES"/>
+        </w:rPr>
+        <w:t>Encontrar un Productor &gt; Por producto</w:t>
+      </w:r>
+      <w:r>
+        <w:rPr>
+          <w:lang w:val="es-ES"/>
+        </w:rPr>
+        <w:t>,</w:t>
+      </w:r>
+      <w:r>
+        <w:rPr>
+          <w:lang w:val="es-ES"/>
+        </w:rPr>
+        <w:t xml:space="preserve"> en el listado de poblaciones, todos los nombres son ficticios y han sido generados con la siguiente herramienta: </w:t>
+      </w:r>
+      <w:hyperlink r:id="rId9" w:history="1">
         <w:r>
           <w:rPr>
             <w:rStyle w:val="Hipervnculo"/>
@@ -954,7 +1376,429 @@
         </w:r>
       </w:hyperlink>
     </w:p>
-    <w:p/>
+    <w:p>
+      <w:pPr>
+        <w:rPr>
+          <w:rStyle w:val="Hipervnculo"/>
+          <w:color w:val="auto"/>
+          <w:u w:val="none"/>
+          <w:lang w:val="es-ES"/>
+        </w:rPr>
+      </w:pPr>
+      <w:r>
+        <w:rPr>
+          <w:rStyle w:val="Hipervnculo"/>
+          <w:color w:val="auto"/>
+          <w:u w:val="none"/>
+          <w:lang w:val="es-ES"/>
+        </w:rPr>
+        <w:t>Pa</w:t>
+      </w:r>
+      <w:r>
+        <w:rPr>
+          <w:rStyle w:val="Hipervnculo"/>
+          <w:color w:val="auto"/>
+          <w:u w:val="none"/>
+          <w:lang w:val="es-ES"/>
+        </w:rPr>
+        <w:t xml:space="preserve">ra el relleno de la sección </w:t>
+      </w:r>
+      <w:r>
+        <w:rPr>
+          <w:rStyle w:val="Hipervnculo"/>
+          <w:color w:val="auto"/>
+          <w:u w:val="none"/>
+          <w:lang w:val="es-ES"/>
+        </w:rPr>
+        <w:t xml:space="preserve">Asociación &gt; Quienes Somos, se ha usado texto proveniente de El Quijote. Los párrafos de han obtenido de la herramienta: </w:t>
+      </w:r>
+      <w:hyperlink r:id="rId10" w:history="1">
+        <w:r>
+          <w:rPr>
+            <w:rStyle w:val="Hipervnculo"/>
+            <w:lang w:val="es-ES"/>
+          </w:rPr>
+          <w:t>http://www.quijotipsum.com/</w:t>
+        </w:r>
+      </w:hyperlink>
+    </w:p>
+    <w:p>
+      <w:pPr>
+        <w:rPr>
+          <w:sz w:val="28"/>
+          <w:u w:val="single"/>
+          <w:lang w:val="es-ES"/>
+        </w:rPr>
+      </w:pPr>
+      <w:r>
+        <w:rPr>
+          <w:sz w:val="28"/>
+          <w:u w:val="single"/>
+          <w:lang w:val="es-ES"/>
+        </w:rPr>
+        <w:t>7. Secciones</w:t>
+      </w:r>
+    </w:p>
+    <w:p>
+      <w:pPr>
+        <w:rPr>
+          <w:lang w:val="es-ES"/>
+        </w:rPr>
+      </w:pPr>
+      <w:r>
+        <w:rPr>
+          <w:lang w:val="es-ES"/>
+        </w:rPr>
+        <w:t>A continuación, se describen brevemente las secciones realizadas en el trabajo.</w:t>
+      </w:r>
+    </w:p>
+    <w:p>
+      <w:pPr>
+        <w:rPr>
+          <w:b/>
+          <w:sz w:val="24"/>
+          <w:lang w:val="es-ES"/>
+        </w:rPr>
+      </w:pPr>
+      <w:r>
+        <w:rPr>
+          <w:b/>
+          <w:sz w:val="24"/>
+          <w:lang w:val="es-ES"/>
+        </w:rPr>
+        <w:t>7.1 Inicio</w:t>
+      </w:r>
+    </w:p>
+    <w:p>
+      <w:pPr>
+        <w:ind w:left="113"/>
+        <w:rPr>
+          <w:i/>
+          <w:lang w:val="es-ES"/>
+        </w:rPr>
+      </w:pPr>
+      <w:r>
+        <w:rPr>
+          <w:i/>
+          <w:lang w:val="es-ES"/>
+        </w:rPr>
+        <w:t>index.html</w:t>
+      </w:r>
+    </w:p>
+    <w:p>
+      <w:pPr>
+        <w:ind w:left="113"/>
+        <w:rPr>
+          <w:lang w:val="es-ES"/>
+        </w:rPr>
+      </w:pPr>
+      <w:r>
+        <w:rPr>
+          <w:lang w:val="es-ES"/>
+        </w:rPr>
+        <w:t xml:space="preserve">Es la página principal y presenta varias subsecciones. Una de ellas es el carrusel de imágenes, que van cambiando automáticamente cada cierto tiempo (nativo de </w:t>
+      </w:r>
+      <w:proofErr w:type="spellStart"/>
+      <w:r>
+        <w:rPr>
+          <w:lang w:val="es-ES"/>
+        </w:rPr>
+        <w:t>Bootstrap</w:t>
+      </w:r>
+      <w:proofErr w:type="spellEnd"/>
+      <w:r>
+        <w:rPr>
+          <w:lang w:val="es-ES"/>
+        </w:rPr>
+        <w:t>).</w:t>
+      </w:r>
+      <w:r>
+        <w:rPr>
+          <w:lang w:val="es-ES"/>
+        </w:rPr>
+        <w:br/>
+      </w:r>
+    </w:p>
+    <w:p>
+      <w:pPr>
+        <w:rPr>
+          <w:b/>
+          <w:sz w:val="24"/>
+          <w:lang w:val="es-ES"/>
+        </w:rPr>
+      </w:pPr>
+      <w:r>
+        <w:rPr>
+          <w:b/>
+          <w:sz w:val="24"/>
+          <w:lang w:val="es-ES"/>
+        </w:rPr>
+        <w:t>7.2 Encontrar un productor &gt; Por productos</w:t>
+      </w:r>
+    </w:p>
+    <w:p>
+      <w:pPr>
+        <w:ind w:left="113"/>
+        <w:rPr>
+          <w:i/>
+          <w:lang w:val="es-ES"/>
+        </w:rPr>
+      </w:pPr>
+      <w:r>
+        <w:rPr>
+          <w:i/>
+          <w:lang w:val="es-ES"/>
+        </w:rPr>
+        <w:t>productores.html</w:t>
+      </w:r>
+    </w:p>
+    <w:p>
+      <w:pPr>
+        <w:ind w:left="113"/>
+        <w:rPr>
+          <w:lang w:val="es-ES"/>
+        </w:rPr>
+      </w:pPr>
+      <w:r>
+        <w:rPr>
+          <w:lang w:val="es-ES"/>
+        </w:rPr>
+        <w:t xml:space="preserve">En esta sección se despliegan tres tablas para mostrar diversas opciones para encontrar un productor. </w:t>
+      </w:r>
+      <w:r>
+        <w:rPr>
+          <w:lang w:val="es-ES"/>
+        </w:rPr>
+        <w:br/>
+        <w:t xml:space="preserve">En ellas se ordenan, por tipo de producto, por cómo se obtiene el producto y por localidades (ficticias). </w:t>
+      </w:r>
+    </w:p>
+    <w:p>
+      <w:pPr>
+        <w:ind w:left="113"/>
+        <w:rPr>
+          <w:lang w:val="es-ES"/>
+        </w:rPr>
+      </w:pPr>
+      <w:r>
+        <w:rPr>
+          <w:lang w:val="es-ES"/>
+        </w:rPr>
+        <w:t>Las celdas disponen de efectos decorativos al pasar el ratón por encima.</w:t>
+      </w:r>
+    </w:p>
+    <w:p>
+      <w:pPr>
+        <w:rPr>
+          <w:b/>
+          <w:sz w:val="24"/>
+          <w:lang w:val="es-ES"/>
+        </w:rPr>
+      </w:pPr>
+      <w:r>
+        <w:rPr>
+          <w:b/>
+          <w:sz w:val="24"/>
+          <w:lang w:val="es-ES"/>
+        </w:rPr>
+        <w:t>7.3 Novedades &gt; Noticias</w:t>
+      </w:r>
+    </w:p>
+    <w:p>
+      <w:pPr>
+        <w:ind w:left="113"/>
+        <w:rPr>
+          <w:i/>
+          <w:lang w:val="es-ES"/>
+        </w:rPr>
+      </w:pPr>
+      <w:r>
+        <w:rPr>
+          <w:i/>
+          <w:lang w:val="es-ES"/>
+        </w:rPr>
+        <w:t>noticias.html</w:t>
+      </w:r>
+    </w:p>
+    <w:p>
+      <w:pPr>
+        <w:ind w:left="113"/>
+        <w:rPr>
+          <w:i/>
+          <w:lang w:val="es-ES"/>
+        </w:rPr>
+      </w:pPr>
+      <w:r>
+        <w:rPr>
+          <w:lang w:val="es-ES"/>
+        </w:rPr>
+        <w:t xml:space="preserve">Muestra un listado de las noticias publicadas por la asociación. Son tres, y son las mismas que se despliegan en las demás páginas. La diferencia es que en esta página se muestran como una lista vertical y tienen además del título, un subtítulo y un botón </w:t>
+      </w:r>
+      <w:r>
+        <w:rPr>
+          <w:i/>
+          <w:lang w:val="es-ES"/>
+        </w:rPr>
+        <w:t>Leer más</w:t>
+      </w:r>
+      <w:proofErr w:type="gramStart"/>
+      <w:r>
+        <w:rPr>
+          <w:i/>
+          <w:lang w:val="es-ES"/>
+        </w:rPr>
+        <w:t>…</w:t>
+      </w:r>
+      <w:r>
+        <w:rPr>
+          <w:i/>
+          <w:lang w:val="es-ES"/>
+        </w:rPr>
+        <w:t xml:space="preserve"> .</w:t>
+      </w:r>
+      <w:proofErr w:type="gramEnd"/>
+    </w:p>
+    <w:p>
+      <w:pPr>
+        <w:rPr>
+          <w:b/>
+          <w:sz w:val="24"/>
+          <w:lang w:val="es-ES"/>
+        </w:rPr>
+      </w:pPr>
+      <w:r>
+        <w:rPr>
+          <w:b/>
+          <w:sz w:val="24"/>
+          <w:lang w:val="es-ES"/>
+        </w:rPr>
+        <w:t>7.4 Asociación &gt; Quienes somos</w:t>
+      </w:r>
+    </w:p>
+    <w:p>
+      <w:pPr>
+        <w:ind w:left="113"/>
+        <w:rPr>
+          <w:i/>
+          <w:lang w:val="es-ES"/>
+        </w:rPr>
+      </w:pPr>
+      <w:r>
+        <w:rPr>
+          <w:i/>
+          <w:lang w:val="es-ES"/>
+        </w:rPr>
+        <w:t>quienesSomos.html</w:t>
+      </w:r>
+    </w:p>
+    <w:p>
+      <w:pPr>
+        <w:ind w:left="113"/>
+        <w:rPr>
+          <w:lang w:val="es-ES"/>
+        </w:rPr>
+      </w:pPr>
+      <w:r>
+        <w:rPr>
+          <w:lang w:val="es-ES"/>
+        </w:rPr>
+        <w:t>Es una página muy simple en la que aparece un texto justificado ficticio que simula la justificación de la razón social de la asociación.</w:t>
+      </w:r>
+    </w:p>
+    <w:p>
+      <w:pPr>
+        <w:ind w:left="113"/>
+        <w:rPr>
+          <w:lang w:val="es-ES"/>
+        </w:rPr>
+      </w:pPr>
+    </w:p>
+    <w:p>
+      <w:pPr>
+        <w:ind w:left="113"/>
+        <w:rPr>
+          <w:lang w:val="es-ES"/>
+        </w:rPr>
+      </w:pPr>
+    </w:p>
+    <w:p>
+      <w:pPr>
+        <w:ind w:left="113"/>
+        <w:rPr>
+          <w:lang w:val="es-ES"/>
+        </w:rPr>
+      </w:pPr>
+    </w:p>
+    <w:p>
+      <w:pPr>
+        <w:rPr>
+          <w:b/>
+          <w:sz w:val="24"/>
+          <w:lang w:val="es-ES"/>
+        </w:rPr>
+      </w:pPr>
+      <w:r>
+        <w:rPr>
+          <w:b/>
+          <w:sz w:val="24"/>
+          <w:lang w:val="es-ES"/>
+        </w:rPr>
+        <w:lastRenderedPageBreak/>
+        <w:t>7.5 Contacto</w:t>
+      </w:r>
+    </w:p>
+    <w:p>
+      <w:pPr>
+        <w:ind w:left="113"/>
+        <w:rPr>
+          <w:i/>
+          <w:lang w:val="es-ES"/>
+        </w:rPr>
+      </w:pPr>
+      <w:r>
+        <w:rPr>
+          <w:i/>
+          <w:lang w:val="es-ES"/>
+        </w:rPr>
+        <w:t>contacto.html</w:t>
+      </w:r>
+    </w:p>
+    <w:p>
+      <w:pPr>
+        <w:ind w:left="113"/>
+        <w:rPr>
+          <w:lang w:val="es-ES"/>
+        </w:rPr>
+      </w:pPr>
+      <w:r>
+        <w:rPr>
+          <w:lang w:val="es-ES"/>
+        </w:rPr>
+        <w:t xml:space="preserve">En esta página, se muestran la información de contacto de la asociación junto con un mapa real de </w:t>
+      </w:r>
+      <w:r>
+        <w:rPr>
+          <w:i/>
+          <w:lang w:val="es-ES"/>
+        </w:rPr>
+        <w:t xml:space="preserve">Google </w:t>
+      </w:r>
+      <w:proofErr w:type="spellStart"/>
+      <w:r>
+        <w:rPr>
+          <w:i/>
+          <w:lang w:val="es-ES"/>
+        </w:rPr>
+        <w:t>Maps</w:t>
+      </w:r>
+      <w:proofErr w:type="spellEnd"/>
+      <w:r>
+        <w:rPr>
+          <w:lang w:val="es-ES"/>
+        </w:rPr>
+        <w:t>. Además, se despliega un formulario para permitir el contacto con la asociación a través de un mensaje enviado desde el sitio (sin implementación de la lógica).</w:t>
+      </w:r>
+    </w:p>
     <w:sectPr>
       <w:pgSz w:w="11906" w:h="16838"/>
       <w:pgMar w:top="1417" w:right="1701" w:bottom="1417" w:left="1701" w:header="708" w:footer="708" w:gutter="0"/>

</xml_diff>

<commit_message>
Practica 1, V2.0.3, Final
</commit_message>
<xml_diff>
--- a/Memoria.docx
+++ b/Memoria.docx
@@ -106,8 +106,6 @@
         </w:rPr>
         <w:t>ciones Web Dinámicas de la UNED del curso 2016.</w:t>
       </w:r>
-      <w:bookmarkStart w:id="0" w:name="_GoBack"/>
-      <w:bookmarkEnd w:id="0"/>
     </w:p>
     <w:p>
       <w:pPr>
@@ -532,35 +530,7 @@
             <w:rStyle w:val="Hipervnculo"/>
             <w:lang w:val="es-ES"/>
           </w:rPr>
-          <w:t>http://colourlove</w:t>
-        </w:r>
-        <w:r>
-          <w:rPr>
-            <w:rStyle w:val="Hipervnculo"/>
-            <w:lang w:val="es-ES"/>
-          </w:rPr>
-          <w:t>r</w:t>
-        </w:r>
-        <w:r>
-          <w:rPr>
-            <w:rStyle w:val="Hipervnculo"/>
-            <w:lang w:val="es-ES"/>
-          </w:rPr>
-          <w:t>s.c</w:t>
-        </w:r>
-        <w:r>
-          <w:rPr>
-            <w:rStyle w:val="Hipervnculo"/>
-            <w:lang w:val="es-ES"/>
-          </w:rPr>
-          <w:t>o</w:t>
-        </w:r>
-        <w:r>
-          <w:rPr>
-            <w:rStyle w:val="Hipervnculo"/>
-            <w:lang w:val="es-ES"/>
-          </w:rPr>
-          <w:t>m</w:t>
+          <w:t>http://colourlovers.com</w:t>
         </w:r>
       </w:hyperlink>
       <w:r>
@@ -595,92 +565,7 @@
           <w:lang w:val="es-ES"/>
         </w:rPr>
         <w:lastRenderedPageBreak/>
-        <w:t xml:space="preserve">Aunque se ha intentado dar un cierto enfoque </w:t>
-      </w:r>
-      <w:proofErr w:type="spellStart"/>
-      <w:r>
-        <w:rPr>
-          <w:i/>
-          <w:lang w:val="es-ES"/>
-        </w:rPr>
-        <w:t>responsive</w:t>
-      </w:r>
-      <w:proofErr w:type="spellEnd"/>
-      <w:r>
-        <w:rPr>
-          <w:lang w:val="es-ES"/>
-        </w:rPr>
-        <w:t xml:space="preserve"> a las páginas, no se ha focalizado en ello, por lo que las páginas se ven suficientemente bien en pantallas de pequeño formato</w:t>
-      </w:r>
-      <w:r>
-        <w:rPr>
-          <w:lang w:val="es-ES"/>
-        </w:rPr>
-        <w:t xml:space="preserve">, pero son inaceptables desde un punto de vista </w:t>
-      </w:r>
-      <w:proofErr w:type="spellStart"/>
-      <w:r>
-        <w:rPr>
-          <w:i/>
-          <w:lang w:val="es-ES"/>
-        </w:rPr>
-        <w:t>responsive</w:t>
-      </w:r>
-      <w:proofErr w:type="spellEnd"/>
-      <w:r>
-        <w:rPr>
-          <w:lang w:val="es-ES"/>
-        </w:rPr>
-        <w:t>.</w:t>
-      </w:r>
-      <w:r>
-        <w:rPr>
-          <w:lang w:val="es-ES"/>
-        </w:rPr>
-        <w:br/>
-        <w:t xml:space="preserve">Por otra parte las páginas están diseñadas para ser vistas en navegadores de ordenador, con resolución mínima de 1024 píxeles de ancho. </w:t>
-      </w:r>
-      <w:r>
-        <w:rPr>
-          <w:lang w:val="es-ES"/>
-        </w:rPr>
-        <w:t>En resoluciones superiores,</w:t>
-      </w:r>
-      <w:r>
-        <w:rPr>
-          <w:lang w:val="es-ES"/>
-        </w:rPr>
-        <w:t xml:space="preserve"> la página no se ve afectada (solamente se mantienen los colores de fondo de cada sección expandiéndose hacia los laterales); y </w:t>
-      </w:r>
-      <w:r>
-        <w:rPr>
-          <w:lang w:val="es-ES"/>
-        </w:rPr>
-        <w:t>a menores resoluciones</w:t>
-      </w:r>
-      <w:r>
-        <w:rPr>
-          <w:lang w:val="es-ES"/>
-        </w:rPr>
-        <w:t>, se busca una cierta adaptación a la resolución, incompleta</w:t>
-      </w:r>
-      <w:r>
-        <w:rPr>
-          <w:lang w:val="es-ES"/>
-        </w:rPr>
-        <w:t xml:space="preserve"> (mejorable)</w:t>
-      </w:r>
-      <w:r>
-        <w:rPr>
-          <w:lang w:val="es-ES"/>
-        </w:rPr>
-        <w:t>.</w:t>
-      </w:r>
-      <w:r>
-        <w:rPr>
-          <w:lang w:val="es-ES"/>
-        </w:rPr>
-        <w:t xml:space="preserve"> </w:t>
+        <w:t xml:space="preserve">El paradigma de diseño que se ha usado es el adaptativo. La página se ajusta automáticamente al espacio disponible según la resolución de la pantalla. Así se puede ver correctamente en un teléfono inteligente, tableta y ordenador. </w:t>
       </w:r>
     </w:p>
     <w:p>
@@ -838,7 +723,26 @@
         <w:rPr>
           <w:lang w:val="es-ES"/>
         </w:rPr>
-        <w:t xml:space="preserve">Para permitir posibles actualizaciones de los ficheros CSS de </w:t>
+        <w:t xml:space="preserve">Los estilos propios han sido definidos en el archivo </w:t>
+      </w:r>
+      <w:r>
+        <w:rPr>
+          <w:i/>
+          <w:lang w:val="es-ES"/>
+        </w:rPr>
+        <w:t>custom.css</w:t>
+      </w:r>
+      <w:r>
+        <w:rPr>
+          <w:lang w:val="es-ES"/>
+        </w:rPr>
+        <w:t xml:space="preserve">. En este archivo, además, se han sobrescrito </w:t>
+      </w:r>
+      <w:r>
+        <w:rPr>
+          <w:lang w:val="es-ES"/>
+        </w:rPr>
+        <w:t xml:space="preserve">algunos estilos de </w:t>
       </w:r>
       <w:proofErr w:type="spellStart"/>
       <w:r>
@@ -851,9 +755,49 @@
       <w:proofErr w:type="spellEnd"/>
       <w:r>
         <w:rPr>
-          <w:lang w:val="es-ES"/>
-        </w:rPr>
-        <w:t xml:space="preserve">, se han definido todos los estilos que sobrescriben aquellos predeterminados de </w:t>
+          <w:i/>
+          <w:lang w:val="es-ES"/>
+        </w:rPr>
+        <w:t xml:space="preserve"> </w:t>
+      </w:r>
+      <w:r>
+        <w:rPr>
+          <w:lang w:val="es-ES"/>
+        </w:rPr>
+        <w:t>para evitar modificar el archivo original.</w:t>
+      </w:r>
+    </w:p>
+    <w:p>
+      <w:pPr>
+        <w:rPr>
+          <w:lang w:val="es-ES"/>
+        </w:rPr>
+      </w:pPr>
+      <w:r>
+        <w:rPr>
+          <w:lang w:val="es-ES"/>
+        </w:rPr>
+        <w:t xml:space="preserve">En el archivo </w:t>
+      </w:r>
+      <w:r>
+        <w:rPr>
+          <w:i/>
+          <w:lang w:val="es-ES"/>
+        </w:rPr>
+        <w:t>Bootstrap.css</w:t>
+      </w:r>
+      <w:r>
+        <w:rPr>
+          <w:lang w:val="es-ES"/>
+        </w:rPr>
+        <w:t xml:space="preserve"> se han modificado los valores de los </w:t>
+      </w:r>
+      <w:r>
+        <w:rPr>
+          <w:i/>
+          <w:lang w:val="es-ES"/>
+        </w:rPr>
+        <w:t xml:space="preserve">media </w:t>
       </w:r>
       <w:proofErr w:type="spellStart"/>
       <w:r>
@@ -861,28 +805,14 @@
           <w:i/>
           <w:lang w:val="es-ES"/>
         </w:rPr>
-        <w:t>Bootstrap</w:t>
+        <w:t>queries</w:t>
       </w:r>
       <w:proofErr w:type="spellEnd"/>
       <w:r>
         <w:rPr>
           <w:lang w:val="es-ES"/>
         </w:rPr>
-        <w:t xml:space="preserve"> en un archivo separado. Así también, se han definido los estilos propios en el mismo archivo: </w:t>
-      </w:r>
-      <w:r>
-        <w:rPr>
-          <w:rFonts w:ascii="SimSun" w:eastAsia="SimSun" w:hAnsi="SimSun"/>
-          <w:i/>
-          <w:lang w:val="es-ES"/>
-        </w:rPr>
-        <w:t>custom.css</w:t>
-      </w:r>
-      <w:r>
-        <w:rPr>
-          <w:lang w:val="es-ES"/>
-        </w:rPr>
-        <w:t xml:space="preserve">  </w:t>
+        <w:t xml:space="preserve"> para adaptarlos al diseño de la página.</w:t>
       </w:r>
     </w:p>
     <w:p>
@@ -1155,36 +1085,6 @@
         </w:rPr>
         <w:t xml:space="preserve"> y para permitir la configuración de los parámetros para mostrar el mapa (localización, zoom, etc…)</w:t>
       </w:r>
-      <w:r>
-        <w:rPr>
-          <w:lang w:val="es-ES"/>
-        </w:rPr>
-        <w:br/>
-      </w:r>
-    </w:p>
-    <w:p>
-      <w:pPr>
-        <w:rPr>
-          <w:sz w:val="24"/>
-          <w:lang w:val="es-ES"/>
-        </w:rPr>
-      </w:pPr>
-    </w:p>
-    <w:p>
-      <w:pPr>
-        <w:rPr>
-          <w:sz w:val="24"/>
-          <w:lang w:val="es-ES"/>
-        </w:rPr>
-      </w:pPr>
-    </w:p>
-    <w:p>
-      <w:pPr>
-        <w:rPr>
-          <w:sz w:val="24"/>
-          <w:lang w:val="es-ES"/>
-        </w:rPr>
-      </w:pPr>
     </w:p>
     <w:p>
       <w:pPr>
@@ -1200,7 +1100,6 @@
           <w:u w:val="single"/>
           <w:lang w:val="es-ES"/>
         </w:rPr>
-        <w:lastRenderedPageBreak/>
         <w:t>6</w:t>
       </w:r>
       <w:r>
@@ -1310,21 +1209,7 @@
             <w:rStyle w:val="Hipervnculo"/>
             <w:lang w:val="es-ES"/>
           </w:rPr>
-          <w:t>http://ww</w:t>
-        </w:r>
-        <w:r>
-          <w:rPr>
-            <w:rStyle w:val="Hipervnculo"/>
-            <w:lang w:val="es-ES"/>
-          </w:rPr>
-          <w:t>w</w:t>
-        </w:r>
-        <w:r>
-          <w:rPr>
-            <w:rStyle w:val="Hipervnculo"/>
-            <w:lang w:val="es-ES"/>
-          </w:rPr>
-          <w:t>.gor.ch/</w:t>
+          <w:t>http://www.gor.ch/</w:t>
         </w:r>
       </w:hyperlink>
       <w:r>
@@ -1358,13 +1243,7 @@
         <w:rPr>
           <w:lang w:val="es-ES"/>
         </w:rPr>
-        <w:t>,</w:t>
-      </w:r>
-      <w:r>
-        <w:rPr>
-          <w:lang w:val="es-ES"/>
-        </w:rPr>
-        <w:t xml:space="preserve"> en el listado de poblaciones, todos los nombres son ficticios y han sido generados con la siguiente herramienta: </w:t>
+        <w:t xml:space="preserve">, en el listado de poblaciones, todos los nombres son ficticios y han sido generados con la siguiente herramienta: </w:t>
       </w:r>
       <w:hyperlink r:id="rId9" w:history="1">
         <w:r>
@@ -1392,6 +1271,7 @@
           <w:u w:val="none"/>
           <w:lang w:val="es-ES"/>
         </w:rPr>
+        <w:lastRenderedPageBreak/>
         <w:t>Pa</w:t>
       </w:r>
       <w:r>
@@ -1501,6 +1381,7 @@
       <w:proofErr w:type="spellStart"/>
       <w:r>
         <w:rPr>
+          <w:i/>
           <w:lang w:val="es-ES"/>
         </w:rPr>
         <w:t>Bootstrap</w:t>
@@ -1702,32 +1583,16 @@
         <w:rPr>
           <w:lang w:val="es-ES"/>
         </w:rPr>
-        <w:t>Es una página muy simple en la que aparece un texto justificado ficticio que simula la justificación de la razón social de la asociación.</w:t>
-      </w:r>
-    </w:p>
-    <w:p>
-      <w:pPr>
-        <w:ind w:left="113"/>
-        <w:rPr>
-          <w:lang w:val="es-ES"/>
-        </w:rPr>
-      </w:pPr>
-    </w:p>
-    <w:p>
-      <w:pPr>
-        <w:ind w:left="113"/>
-        <w:rPr>
-          <w:lang w:val="es-ES"/>
-        </w:rPr>
-      </w:pPr>
-    </w:p>
-    <w:p>
-      <w:pPr>
-        <w:ind w:left="113"/>
-        <w:rPr>
-          <w:lang w:val="es-ES"/>
-        </w:rPr>
-      </w:pPr>
+        <w:t>Es una página muy simple en la que aparece un texto justificado ficticio que simula la justificación de l</w:t>
+      </w:r>
+      <w:r>
+        <w:rPr>
+          <w:lang w:val="es-ES"/>
+        </w:rPr>
+        <w:t>a razón social de la asociación.</w:t>
+      </w:r>
+      <w:bookmarkStart w:id="0" w:name="_GoBack"/>
+      <w:bookmarkEnd w:id="0"/>
     </w:p>
     <w:p>
       <w:pPr>
@@ -1743,7 +1608,6 @@
           <w:sz w:val="24"/>
           <w:lang w:val="es-ES"/>
         </w:rPr>
-        <w:lastRenderedPageBreak/>
         <w:t>7.5 Contacto</w:t>
       </w:r>
     </w:p>

</xml_diff>